<commit_message>
page de garde latex
</commit_message>
<xml_diff>
--- a/Rapport-du-projet (1).docx
+++ b/Rapport-du-projet (1).docx
@@ -1,6 +1,6 @@
 
 <file path=word/document.xml><?xml version="1.0" encoding="utf-8"?>
-<w:document xmlns:wpc="http://schemas.microsoft.com/office/word/2010/wordprocessingCanvas" xmlns:cx="http://schemas.microsoft.com/office/drawing/2014/chartex" xmlns:cx1="http://schemas.microsoft.com/office/drawing/2015/9/8/chartex" xmlns:cx2="http://schemas.microsoft.com/office/drawing/2015/10/21/chartex" xmlns:cx3="http://schemas.microsoft.com/office/drawing/2016/5/9/chartex" xmlns:cx4="http://schemas.microsoft.com/office/drawing/2016/5/10/chartex" xmlns:cx5="http://schemas.microsoft.com/office/drawing/2016/5/11/chartex" xmlns:cx6="http://schemas.microsoft.com/office/drawing/2016/5/12/chartex" xmlns:cx7="http://schemas.microsoft.com/office/drawing/2016/5/13/chartex" xmlns:cx8="http://schemas.microsoft.com/office/drawing/2016/5/14/chartex" xmlns:mc="http://schemas.openxmlformats.org/markup-compatibility/2006" xmlns:aink="http://schemas.microsoft.com/office/drawing/2016/ink" xmlns:am3d="http://schemas.microsoft.com/office/drawing/2017/model3d" xmlns:o="urn:schemas-microsoft-com:office:office" xmlns:r="http://schemas.openxmlformats.org/officeDocument/2006/relationships" xmlns:m="http://schemas.openxmlformats.org/officeDocument/2006/math" xmlns:v="urn:schemas-microsoft-com:vml" xmlns:wp14="http://schemas.microsoft.com/office/word/2010/wordprocessingDrawing" xmlns:wp="http://schemas.openxmlformats.org/drawingml/2006/wordprocessingDrawing" xmlns:w10="urn:schemas-microsoft-com:office:word" xmlns:w="http://schemas.openxmlformats.org/wordprocessingml/2006/main" xmlns:w14="http://schemas.microsoft.com/office/word/2010/wordml" xmlns:w15="http://schemas.microsoft.com/office/word/2012/wordml" xmlns:w16cid="http://schemas.microsoft.com/office/word/2016/wordml/cid" xmlns:w16se="http://schemas.microsoft.com/office/word/2015/wordml/symex" xmlns:wpg="http://schemas.microsoft.com/office/word/2010/wordprocessingGroup" xmlns:wpi="http://schemas.microsoft.com/office/word/2010/wordprocessingInk" xmlns:wne="http://schemas.microsoft.com/office/word/2006/wordml" xmlns:wps="http://schemas.microsoft.com/office/word/2010/wordprocessingShape" mc:Ignorable="w14 w15 w16se w16cid wp14">
+<w:document xmlns:wpc="http://schemas.microsoft.com/office/word/2010/wordprocessingCanvas" xmlns:cx="http://schemas.microsoft.com/office/drawing/2014/chartex" xmlns:cx1="http://schemas.microsoft.com/office/drawing/2015/9/8/chartex" xmlns:cx2="http://schemas.microsoft.com/office/drawing/2015/10/21/chartex" xmlns:cx3="http://schemas.microsoft.com/office/drawing/2016/5/9/chartex" xmlns:cx4="http://schemas.microsoft.com/office/drawing/2016/5/10/chartex" xmlns:cx5="http://schemas.microsoft.com/office/drawing/2016/5/11/chartex" xmlns:cx6="http://schemas.microsoft.com/office/drawing/2016/5/12/chartex" xmlns:cx7="http://schemas.microsoft.com/office/drawing/2016/5/13/chartex" xmlns:cx8="http://schemas.microsoft.com/office/drawing/2016/5/14/chartex" xmlns:mc="http://schemas.openxmlformats.org/markup-compatibility/2006" xmlns:aink="http://schemas.microsoft.com/office/drawing/2016/ink" xmlns:am3d="http://schemas.microsoft.com/office/drawing/2017/model3d" xmlns:o="urn:schemas-microsoft-com:office:office" xmlns:r="http://schemas.openxmlformats.org/officeDocument/2006/relationships" xmlns:m="http://schemas.openxmlformats.org/officeDocument/2006/math" xmlns:v="urn:schemas-microsoft-com:vml" xmlns:wp14="http://schemas.microsoft.com/office/word/2010/wordprocessingDrawing" xmlns:wp="http://schemas.openxmlformats.org/drawingml/2006/wordprocessingDrawing" xmlns:w10="urn:schemas-microsoft-com:office:word" xmlns:w="http://schemas.openxmlformats.org/wordprocessingml/2006/main" xmlns:w14="http://schemas.microsoft.com/office/word/2010/wordml" xmlns:w15="http://schemas.microsoft.com/office/word/2012/wordml" xmlns:w16cex="http://schemas.microsoft.com/office/word/2018/wordml/cex" xmlns:w16cid="http://schemas.microsoft.com/office/word/2016/wordml/cid" xmlns:w16="http://schemas.microsoft.com/office/word/2018/wordml" xmlns:w16se="http://schemas.microsoft.com/office/word/2015/wordml/symex" xmlns:wpg="http://schemas.microsoft.com/office/word/2010/wordprocessingGroup" xmlns:wpi="http://schemas.microsoft.com/office/word/2010/wordprocessingInk" xmlns:wne="http://schemas.microsoft.com/office/word/2006/wordml" xmlns:wps="http://schemas.microsoft.com/office/word/2010/wordprocessingShape" mc:Ignorable="w14 w15 w16se w16cid w16 w16cex wp14">
   <w:body>
     <w:p>
       <w:pPr>
@@ -269,7 +269,7 @@
                                       <pic:cNvPicPr/>
                                     </pic:nvPicPr>
                                     <pic:blipFill>
-                                      <a:blip r:embed="rId8">
+                                      <a:blip r:embed="rId10">
                                         <a:extLst>
                                           <a:ext uri="{28A0092B-C50C-407E-A947-70E740481C1C}">
                                             <a14:useLocalDpi xmlns:a14="http://schemas.microsoft.com/office/drawing/2010/main" val="0"/>
@@ -326,7 +326,7 @@
                                       </pic:cNvPicPr>
                                     </pic:nvPicPr>
                                     <pic:blipFill>
-                                      <a:blip r:embed="rId9" cstate="print">
+                                      <a:blip r:embed="rId11" cstate="print">
                                         <a:extLst>
                                           <a:ext uri="{28A0092B-C50C-407E-A947-70E740481C1C}">
                                             <a14:useLocalDpi xmlns:a14="http://schemas.microsoft.com/office/drawing/2010/main" val="0"/>
@@ -672,6 +672,8 @@
         </w:rPr>
         <w:t xml:space="preserve">Application Web pour la gestion des achats et des locations des hébergements </w:t>
       </w:r>
+      <w:bookmarkStart w:id="1" w:name="_GoBack"/>
+      <w:bookmarkEnd w:id="1"/>
     </w:p>
     <w:p>
       <w:pPr>
@@ -1037,7 +1039,6 @@
                                 <w:iCs/>
                                 <w:sz w:val="32"/>
                                 <w:szCs w:val="24"/>
-                                <w:lang w:val="en-US"/>
                               </w:rPr>
                             </w:pPr>
                             <w:r>
@@ -1055,7 +1056,6 @@
                                 <w:iCs/>
                                 <w:sz w:val="32"/>
                                 <w:szCs w:val="24"/>
-                                <w:lang w:val="en-US"/>
                               </w:rPr>
                               <w:t xml:space="preserve">GHAZLANE Mohammed  </w:t>
                             </w:r>
@@ -1065,7 +1065,6 @@
                                 <w:iCs/>
                                 <w:sz w:val="32"/>
                                 <w:szCs w:val="24"/>
-                                <w:lang w:val="en-US"/>
                               </w:rPr>
                               <w:t>(GL 2)</w:t>
                             </w:r>
@@ -1087,9 +1086,18 @@
                                 <w:iCs/>
                                 <w:sz w:val="32"/>
                                 <w:szCs w:val="24"/>
+                              </w:rPr>
+                              <w:t xml:space="preserve">  </w:t>
+                            </w:r>
+                            <w:r>
+                              <w:rPr>
+                                <w:b/>
+                                <w:iCs/>
+                                <w:sz w:val="32"/>
+                                <w:szCs w:val="24"/>
                                 <w:lang w:val="en-US"/>
                               </w:rPr>
-                              <w:t xml:space="preserve">  NACHIT Btissam  </w:t>
+                              <w:t xml:space="preserve">NACHIT Btissam  </w:t>
                             </w:r>
                             <w:r>
                               <w:rPr>
@@ -1129,17 +1137,7 @@
                                 <w:sz w:val="32"/>
                                 <w:szCs w:val="24"/>
                               </w:rPr>
-                              <w:t xml:space="preserve">SABOUR </w:t>
-                            </w:r>
-                            <w:proofErr w:type="gramStart"/>
-                            <w:r>
-                              <w:rPr>
-                                <w:b/>
-                                <w:iCs/>
-                                <w:sz w:val="32"/>
-                                <w:szCs w:val="24"/>
-                              </w:rPr>
-                              <w:t xml:space="preserve">Ilham  </w:t>
+                              <w:t xml:space="preserve">SABOUR Ilham  </w:t>
                             </w:r>
                             <w:r>
                               <w:rPr>
@@ -1148,17 +1146,7 @@
                                 <w:sz w:val="32"/>
                                 <w:szCs w:val="24"/>
                               </w:rPr>
-                              <w:t>(</w:t>
-                            </w:r>
-                            <w:proofErr w:type="gramEnd"/>
-                            <w:r>
-                              <w:rPr>
-                                <w:bCs/>
-                                <w:iCs/>
-                                <w:sz w:val="32"/>
-                                <w:szCs w:val="24"/>
-                              </w:rPr>
-                              <w:t>GL 3)</w:t>
+                              <w:t>(GL 3)</w:t>
                             </w:r>
                           </w:p>
                         </w:txbxContent>
@@ -1180,7 +1168,11 @@
           </mc:Choice>
           <mc:Fallback>
             <w:pict>
-              <v:shape w14:anchorId="22E31A50" id="Zone de texte 63" o:spid="_x0000_s1030" type="#_x0000_t202" style="position:absolute;left:0;text-align:left;margin-left:9.4pt;margin-top:10pt;width:269pt;height:94.5pt;z-index:251655168;visibility:visible;mso-wrap-style:square;mso-width-percent:0;mso-height-percent:0;mso-wrap-distance-left:9pt;mso-wrap-distance-top:0;mso-wrap-distance-right:9pt;mso-wrap-distance-bottom:0;mso-position-horizontal:absolute;mso-position-horizontal-relative:text;mso-position-vertical:absolute;mso-position-vertical-relative:text;mso-width-percent:0;mso-height-percent:0;mso-width-relative:page;mso-height-relative:page;v-text-anchor:top" o:gfxdata="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" filled="f" stroked="f">
+              <v:shapetype w14:anchorId="22E31A50" id="_x0000_t202" coordsize="21600,21600" o:spt="202" path="m,l,21600r21600,l21600,xe">
+                <v:stroke joinstyle="miter"/>
+                <v:path gradientshapeok="t" o:connecttype="rect"/>
+              </v:shapetype>
+              <v:shape id="Zone de texte 63" o:spid="_x0000_s1030" type="#_x0000_t202" style="position:absolute;left:0;text-align:left;margin-left:9.4pt;margin-top:10pt;width:269pt;height:94.5pt;z-index:251655168;visibility:visible;mso-wrap-style:square;mso-width-percent:0;mso-height-percent:0;mso-wrap-distance-left:9pt;mso-wrap-distance-top:0;mso-wrap-distance-right:9pt;mso-wrap-distance-bottom:0;mso-position-horizontal:absolute;mso-position-horizontal-relative:text;mso-position-vertical:absolute;mso-position-vertical-relative:text;mso-width-percent:0;mso-height-percent:0;mso-width-relative:page;mso-height-relative:page;v-text-anchor:top" o:gfxdata="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" filled="f" stroked="f">
                 <v:textbox>
                   <w:txbxContent>
                     <w:p>
@@ -1211,7 +1203,6 @@
                           <w:iCs/>
                           <w:sz w:val="32"/>
                           <w:szCs w:val="24"/>
-                          <w:lang w:val="en-US"/>
                         </w:rPr>
                       </w:pPr>
                       <w:r>
@@ -1229,7 +1220,6 @@
                           <w:iCs/>
                           <w:sz w:val="32"/>
                           <w:szCs w:val="24"/>
-                          <w:lang w:val="en-US"/>
                         </w:rPr>
                         <w:t xml:space="preserve">GHAZLANE Mohammed  </w:t>
                       </w:r>
@@ -1239,7 +1229,6 @@
                           <w:iCs/>
                           <w:sz w:val="32"/>
                           <w:szCs w:val="24"/>
-                          <w:lang w:val="en-US"/>
                         </w:rPr>
                         <w:t>(GL 2)</w:t>
                       </w:r>
@@ -1261,9 +1250,18 @@
                           <w:iCs/>
                           <w:sz w:val="32"/>
                           <w:szCs w:val="24"/>
+                        </w:rPr>
+                        <w:t xml:space="preserve">  </w:t>
+                      </w:r>
+                      <w:r>
+                        <w:rPr>
+                          <w:b/>
+                          <w:iCs/>
+                          <w:sz w:val="32"/>
+                          <w:szCs w:val="24"/>
                           <w:lang w:val="en-US"/>
                         </w:rPr>
-                        <w:t xml:space="preserve">  NACHIT Btissam  </w:t>
+                        <w:t xml:space="preserve">NACHIT Btissam  </w:t>
                       </w:r>
                       <w:r>
                         <w:rPr>
@@ -1303,17 +1301,7 @@
                           <w:sz w:val="32"/>
                           <w:szCs w:val="24"/>
                         </w:rPr>
-                        <w:t xml:space="preserve">SABOUR </w:t>
-                      </w:r>
-                      <w:proofErr w:type="gramStart"/>
-                      <w:r>
-                        <w:rPr>
-                          <w:b/>
-                          <w:iCs/>
-                          <w:sz w:val="32"/>
-                          <w:szCs w:val="24"/>
-                        </w:rPr>
-                        <w:t xml:space="preserve">Ilham  </w:t>
+                        <w:t xml:space="preserve">SABOUR Ilham  </w:t>
                       </w:r>
                       <w:r>
                         <w:rPr>
@@ -1322,17 +1310,7 @@
                           <w:sz w:val="32"/>
                           <w:szCs w:val="24"/>
                         </w:rPr>
-                        <w:t>(</w:t>
-                      </w:r>
-                      <w:proofErr w:type="gramEnd"/>
-                      <w:r>
-                        <w:rPr>
-                          <w:bCs/>
-                          <w:iCs/>
-                          <w:sz w:val="32"/>
-                          <w:szCs w:val="24"/>
-                        </w:rPr>
-                        <w:t>GL 3)</w:t>
+                        <w:t>(GL 3)</w:t>
                       </w:r>
                     </w:p>
                   </w:txbxContent>
@@ -1604,8 +1582,8 @@
           <w:u w:val="single"/>
         </w:rPr>
       </w:pPr>
-      <w:bookmarkStart w:id="1" w:name="_Toc31931728"/>
-      <w:bookmarkStart w:id="2" w:name="_Toc31931905"/>
+      <w:bookmarkStart w:id="2" w:name="_Toc31931728"/>
+      <w:bookmarkStart w:id="3" w:name="_Toc31931905"/>
       <w:r>
         <w:rPr>
           <w:rFonts w:ascii="Times New Roman" w:hAnsi="Times New Roman"/>
@@ -1616,8 +1594,8 @@
         </w:rPr>
         <w:t>Remerciements</w:t>
       </w:r>
-      <w:bookmarkEnd w:id="1"/>
       <w:bookmarkEnd w:id="2"/>
+      <w:bookmarkEnd w:id="3"/>
     </w:p>
     <w:p>
       <w:pPr>
@@ -1859,8 +1837,8 @@
           <w:u w:val="single"/>
         </w:rPr>
       </w:pPr>
-      <w:bookmarkStart w:id="3" w:name="_Toc31931729"/>
-      <w:bookmarkStart w:id="4" w:name="_Toc31931906"/>
+      <w:bookmarkStart w:id="4" w:name="_Toc31931729"/>
+      <w:bookmarkStart w:id="5" w:name="_Toc31931906"/>
       <w:r>
         <w:rPr>
           <w:rFonts w:ascii="Times New Roman" w:hAnsi="Times New Roman"/>
@@ -1872,8 +1850,8 @@
         <w:lastRenderedPageBreak/>
         <w:t>Résumé</w:t>
       </w:r>
-      <w:bookmarkEnd w:id="3"/>
       <w:bookmarkEnd w:id="4"/>
+      <w:bookmarkEnd w:id="5"/>
       <w:r>
         <w:rPr>
           <w:rFonts w:ascii="Times New Roman" w:hAnsi="Times New Roman"/>
@@ -2039,8 +2017,8 @@
           <w:lang w:val="en-CA"/>
         </w:rPr>
       </w:pPr>
-      <w:bookmarkStart w:id="5" w:name="_Toc31931730"/>
-      <w:bookmarkStart w:id="6" w:name="_Toc31931907"/>
+      <w:bookmarkStart w:id="6" w:name="_Toc31931730"/>
+      <w:bookmarkStart w:id="7" w:name="_Toc31931907"/>
       <w:r>
         <w:rPr>
           <w:rFonts w:ascii="Times New Roman" w:hAnsi="Times New Roman"/>
@@ -2053,8 +2031,8 @@
         <w:lastRenderedPageBreak/>
         <w:t>Abstract</w:t>
       </w:r>
-      <w:bookmarkEnd w:id="5"/>
       <w:bookmarkEnd w:id="6"/>
+      <w:bookmarkEnd w:id="7"/>
     </w:p>
     <w:p>
       <w:pPr>
@@ -2159,7 +2137,7 @@
           <w:lang w:val="en-CA"/>
         </w:rPr>
         <w:sectPr>
-          <w:footerReference w:type="default" r:id="rId10"/>
+          <w:footerReference w:type="default" r:id="rId12"/>
           <w:pgSz w:w="11906" w:h="16838"/>
           <w:pgMar w:top="1417" w:right="1417" w:bottom="1417" w:left="1417" w:header="708" w:footer="708" w:gutter="0"/>
           <w:cols w:space="708"/>
@@ -2193,7 +2171,7 @@
           <w:u w:val="single"/>
         </w:rPr>
       </w:pPr>
-      <w:bookmarkStart w:id="7" w:name="_Toc31931908"/>
+      <w:bookmarkStart w:id="8" w:name="_Toc31931908"/>
       <w:r>
         <w:rPr>
           <w:rFonts w:ascii="Times New Roman" w:hAnsi="Times New Roman"/>
@@ -2205,7 +2183,7 @@
         <w:lastRenderedPageBreak/>
         <w:t>Table de figures</w:t>
       </w:r>
-      <w:bookmarkEnd w:id="7"/>
+      <w:bookmarkEnd w:id="8"/>
     </w:p>
     <w:p>
       <w:pPr>
@@ -4931,8 +4909,6 @@
         </w:rPr>
         <w:fldChar w:fldCharType="end"/>
       </w:r>
-      <w:bookmarkStart w:id="8" w:name="_GoBack"/>
-      <w:bookmarkEnd w:id="8"/>
     </w:p>
     <w:p>
       <w:pPr>
@@ -10986,7 +10962,7 @@
               </wp:anchor>
             </w:drawing>
           </mc:Choice>
-          <mc:Fallback xmlns:w16="http://schemas.microsoft.com/office/word/2018/wordml" xmlns:w16cex="http://schemas.microsoft.com/office/word/2018/wordml/cex">
+          <mc:Fallback>
             <w:pict>
               <v:group w14:anchorId="1514CD0D" id="Groupe 50" o:spid="_x0000_s1026" style="position:absolute;margin-left:0;margin-top:0;width:432.65pt;height:448.55pt;z-index:-251656192;mso-width-percent:706;mso-height-percent:566;mso-left-percent:220;mso-top-percent:300;mso-position-horizontal-relative:page;mso-position-vertical-relative:page;mso-width-percent:706;mso-height-percent:566;mso-left-percent:220;mso-top-percent:300" coordsize="43291,44910" o:gfxdata="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">
                 <o:lock v:ext="edit" aspectratio="t"/>
@@ -11024,7 +11000,7 @@
           <w:szCs w:val="28"/>
         </w:rPr>
         <w:sectPr>
-          <w:footerReference w:type="default" r:id="rId11"/>
+          <w:footerReference w:type="default" r:id="rId13"/>
           <w:pgSz w:w="11906" w:h="16838"/>
           <w:pgMar w:top="1417" w:right="1417" w:bottom="1417" w:left="1417" w:header="708" w:footer="708" w:gutter="0"/>
           <w:pgNumType w:start="1"/>
@@ -12089,7 +12065,7 @@
                     </pic:cNvPicPr>
                   </pic:nvPicPr>
                   <pic:blipFill>
-                    <a:blip r:embed="rId12">
+                    <a:blip r:embed="rId14">
                       <a:extLst>
                         <a:ext uri="{28A0092B-C50C-407E-A947-70E740481C1C}">
                           <a14:useLocalDpi xmlns:a14="http://schemas.microsoft.com/office/drawing/2010/main" val="0"/>
@@ -12160,24 +12136,14 @@
       <w:r>
         <w:t xml:space="preserve">Figure </w:t>
       </w:r>
-      <w:r>
-        <w:fldChar w:fldCharType="begin"/>
-      </w:r>
-      <w:r>
-        <w:instrText xml:space="preserve"> SEQ Figure \* ARABIC </w:instrText>
-      </w:r>
-      <w:r>
-        <w:fldChar w:fldCharType="separate"/>
-      </w:r>
-      <w:r>
-        <w:rPr>
-          <w:noProof/>
-        </w:rPr>
-        <w:t>1</w:t>
-      </w:r>
-      <w:r>
-        <w:fldChar w:fldCharType="end"/>
-      </w:r>
+      <w:fldSimple w:instr=" SEQ Figure \* ARABIC ">
+        <w:r>
+          <w:rPr>
+            <w:noProof/>
+          </w:rPr>
+          <w:t>1</w:t>
+        </w:r>
+      </w:fldSimple>
       <w:r>
         <w:t xml:space="preserve">: </w:t>
       </w:r>
@@ -12919,7 +12885,7 @@
               </wp:anchor>
             </w:drawing>
           </mc:Choice>
-          <mc:Fallback xmlns:w16="http://schemas.microsoft.com/office/word/2018/wordml" xmlns:w16cex="http://schemas.microsoft.com/office/word/2018/wordml/cex">
+          <mc:Fallback>
             <w:pict>
               <v:group w14:anchorId="7299CF0E" id="Groupe 56" o:spid="_x0000_s1026" style="position:absolute;margin-left:0;margin-top:0;width:432.65pt;height:448.55pt;z-index:-251654144;mso-width-percent:706;mso-height-percent:566;mso-left-percent:220;mso-top-percent:300;mso-position-horizontal-relative:page;mso-position-vertical-relative:page;mso-width-percent:706;mso-height-percent:566;mso-left-percent:220;mso-top-percent:300" coordsize="43291,44910" o:gfxdata="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">
                 <o:lock v:ext="edit" aspectratio="t"/>
@@ -13847,7 +13813,6 @@
         <w:t>« </w:t>
       </w:r>
       <w:proofErr w:type="spellStart"/>
-      <w:proofErr w:type="gramStart"/>
       <w:r>
         <w:rPr>
           <w:rFonts w:asciiTheme="minorBidi" w:hAnsiTheme="minorBidi"/>
@@ -13858,7 +13823,6 @@
         <w:t>balsamiq.cloud</w:t>
       </w:r>
       <w:proofErr w:type="spellEnd"/>
-      <w:proofErr w:type="gramEnd"/>
       <w:r>
         <w:rPr>
           <w:rFonts w:asciiTheme="minorBidi" w:hAnsiTheme="minorBidi"/>
@@ -13905,7 +13869,7 @@
                     </pic:cNvPicPr>
                   </pic:nvPicPr>
                   <pic:blipFill>
-                    <a:blip r:embed="rId13">
+                    <a:blip r:embed="rId15">
                       <a:extLst>
                         <a:ext uri="{28A0092B-C50C-407E-A947-70E740481C1C}">
                           <a14:useLocalDpi xmlns:a14="http://schemas.microsoft.com/office/drawing/2010/main" val="0"/>
@@ -13946,27 +13910,14 @@
       <w:r>
         <w:t xml:space="preserve">Figure </w:t>
       </w:r>
-      <w:r>
-        <w:fldChar w:fldCharType="begin"/>
-      </w:r>
-      <w:r>
-        <w:instrText xml:space="preserve"> SEQ Figure \* ARABIC </w:instrText>
-      </w:r>
-      <w:r>
-        <w:fldChar w:fldCharType="separate"/>
-      </w:r>
-      <w:r>
-        <w:rPr>
-          <w:noProof/>
-        </w:rPr>
-        <w:t>2</w:t>
-      </w:r>
-      <w:r>
-        <w:rPr>
-          <w:noProof/>
-        </w:rPr>
-        <w:fldChar w:fldCharType="end"/>
-      </w:r>
+      <w:fldSimple w:instr=" SEQ Figure \* ARABIC ">
+        <w:r>
+          <w:rPr>
+            <w:noProof/>
+          </w:rPr>
+          <w:t>2</w:t>
+        </w:r>
+      </w:fldSimple>
       <w:r>
         <w:t>: Accueil maquette</w:t>
       </w:r>
@@ -14000,7 +13951,7 @@
                     </pic:cNvPicPr>
                   </pic:nvPicPr>
                   <pic:blipFill>
-                    <a:blip r:embed="rId14">
+                    <a:blip r:embed="rId16">
                       <a:extLst>
                         <a:ext uri="{28A0092B-C50C-407E-A947-70E740481C1C}">
                           <a14:useLocalDpi xmlns:a14="http://schemas.microsoft.com/office/drawing/2010/main" val="0"/>
@@ -14041,27 +13992,14 @@
       <w:r>
         <w:t xml:space="preserve">Figure </w:t>
       </w:r>
-      <w:r>
-        <w:fldChar w:fldCharType="begin"/>
-      </w:r>
-      <w:r>
-        <w:instrText xml:space="preserve"> SEQ Figure \* ARABIC </w:instrText>
-      </w:r>
-      <w:r>
-        <w:fldChar w:fldCharType="separate"/>
-      </w:r>
-      <w:r>
-        <w:rPr>
-          <w:noProof/>
-        </w:rPr>
-        <w:t>3</w:t>
-      </w:r>
-      <w:r>
-        <w:rPr>
-          <w:noProof/>
-        </w:rPr>
-        <w:fldChar w:fldCharType="end"/>
-      </w:r>
+      <w:fldSimple w:instr=" SEQ Figure \* ARABIC ">
+        <w:r>
+          <w:rPr>
+            <w:noProof/>
+          </w:rPr>
+          <w:t>3</w:t>
+        </w:r>
+      </w:fldSimple>
       <w:r>
         <w:t>: Inscription maquette</w:t>
       </w:r>
@@ -14093,7 +14031,7 @@
                     </pic:cNvPicPr>
                   </pic:nvPicPr>
                   <pic:blipFill>
-                    <a:blip r:embed="rId15">
+                    <a:blip r:embed="rId17">
                       <a:extLst>
                         <a:ext uri="{28A0092B-C50C-407E-A947-70E740481C1C}">
                           <a14:useLocalDpi xmlns:a14="http://schemas.microsoft.com/office/drawing/2010/main" val="0"/>
@@ -14134,27 +14072,14 @@
       <w:r>
         <w:t xml:space="preserve">Figure </w:t>
       </w:r>
-      <w:r>
-        <w:fldChar w:fldCharType="begin"/>
-      </w:r>
-      <w:r>
-        <w:instrText xml:space="preserve"> SEQ Figure \* ARABIC </w:instrText>
-      </w:r>
-      <w:r>
-        <w:fldChar w:fldCharType="separate"/>
-      </w:r>
-      <w:r>
-        <w:rPr>
-          <w:noProof/>
-        </w:rPr>
-        <w:t>4</w:t>
-      </w:r>
-      <w:r>
-        <w:rPr>
-          <w:noProof/>
-        </w:rPr>
-        <w:fldChar w:fldCharType="end"/>
-      </w:r>
+      <w:fldSimple w:instr=" SEQ Figure \* ARABIC ">
+        <w:r>
+          <w:rPr>
+            <w:noProof/>
+          </w:rPr>
+          <w:t>4</w:t>
+        </w:r>
+      </w:fldSimple>
       <w:r>
         <w:t>: Connexion maquette</w:t>
       </w:r>
@@ -14187,7 +14112,7 @@
                     </pic:cNvPicPr>
                   </pic:nvPicPr>
                   <pic:blipFill>
-                    <a:blip r:embed="rId16">
+                    <a:blip r:embed="rId18">
                       <a:extLst>
                         <a:ext uri="{28A0092B-C50C-407E-A947-70E740481C1C}">
                           <a14:useLocalDpi xmlns:a14="http://schemas.microsoft.com/office/drawing/2010/main" val="0"/>
@@ -14228,27 +14153,14 @@
       <w:r>
         <w:t xml:space="preserve">Figure </w:t>
       </w:r>
-      <w:r>
-        <w:fldChar w:fldCharType="begin"/>
-      </w:r>
-      <w:r>
-        <w:instrText xml:space="preserve"> SEQ Figure \* ARABIC </w:instrText>
-      </w:r>
-      <w:r>
-        <w:fldChar w:fldCharType="separate"/>
-      </w:r>
-      <w:r>
-        <w:rPr>
-          <w:noProof/>
-        </w:rPr>
-        <w:t>5</w:t>
-      </w:r>
-      <w:r>
-        <w:rPr>
-          <w:noProof/>
-        </w:rPr>
-        <w:fldChar w:fldCharType="end"/>
-      </w:r>
+      <w:fldSimple w:instr=" SEQ Figure \* ARABIC ">
+        <w:r>
+          <w:rPr>
+            <w:noProof/>
+          </w:rPr>
+          <w:t>5</w:t>
+        </w:r>
+      </w:fldSimple>
       <w:r>
         <w:t>: Accueil Client maquette</w:t>
       </w:r>
@@ -14280,7 +14192,7 @@
                     </pic:cNvPicPr>
                   </pic:nvPicPr>
                   <pic:blipFill>
-                    <a:blip r:embed="rId17">
+                    <a:blip r:embed="rId19">
                       <a:extLst>
                         <a:ext uri="{28A0092B-C50C-407E-A947-70E740481C1C}">
                           <a14:useLocalDpi xmlns:a14="http://schemas.microsoft.com/office/drawing/2010/main" val="0"/>
@@ -14321,27 +14233,14 @@
       <w:r>
         <w:t xml:space="preserve">Figure </w:t>
       </w:r>
-      <w:r>
-        <w:fldChar w:fldCharType="begin"/>
-      </w:r>
-      <w:r>
-        <w:instrText xml:space="preserve"> SEQ Figure \* ARABIC </w:instrText>
-      </w:r>
-      <w:r>
-        <w:fldChar w:fldCharType="separate"/>
-      </w:r>
-      <w:r>
-        <w:rPr>
-          <w:noProof/>
-        </w:rPr>
-        <w:t>6</w:t>
-      </w:r>
-      <w:r>
-        <w:rPr>
-          <w:noProof/>
-        </w:rPr>
-        <w:fldChar w:fldCharType="end"/>
-      </w:r>
+      <w:fldSimple w:instr=" SEQ Figure \* ARABIC ">
+        <w:r>
+          <w:rPr>
+            <w:noProof/>
+          </w:rPr>
+          <w:t>6</w:t>
+        </w:r>
+      </w:fldSimple>
       <w:r>
         <w:t>: Offres Client maquette</w:t>
       </w:r>
@@ -14374,7 +14273,7 @@
                     </pic:cNvPicPr>
                   </pic:nvPicPr>
                   <pic:blipFill>
-                    <a:blip r:embed="rId18">
+                    <a:blip r:embed="rId20">
                       <a:extLst>
                         <a:ext uri="{28A0092B-C50C-407E-A947-70E740481C1C}">
                           <a14:useLocalDpi xmlns:a14="http://schemas.microsoft.com/office/drawing/2010/main" val="0"/>
@@ -14415,27 +14314,14 @@
       <w:r>
         <w:t xml:space="preserve">Figure </w:t>
       </w:r>
-      <w:r>
-        <w:fldChar w:fldCharType="begin"/>
-      </w:r>
-      <w:r>
-        <w:instrText xml:space="preserve"> SEQ Figure \* ARABIC </w:instrText>
-      </w:r>
-      <w:r>
-        <w:fldChar w:fldCharType="separate"/>
-      </w:r>
-      <w:r>
-        <w:rPr>
-          <w:noProof/>
-        </w:rPr>
-        <w:t>7</w:t>
-      </w:r>
-      <w:r>
-        <w:rPr>
-          <w:noProof/>
-        </w:rPr>
-        <w:fldChar w:fldCharType="end"/>
-      </w:r>
+      <w:fldSimple w:instr=" SEQ Figure \* ARABIC ">
+        <w:r>
+          <w:rPr>
+            <w:noProof/>
+          </w:rPr>
+          <w:t>7</w:t>
+        </w:r>
+      </w:fldSimple>
       <w:r>
         <w:t>: Détail Offre maquette</w:t>
       </w:r>
@@ -14468,7 +14354,7 @@
                     </pic:cNvPicPr>
                   </pic:nvPicPr>
                   <pic:blipFill>
-                    <a:blip r:embed="rId19">
+                    <a:blip r:embed="rId21">
                       <a:extLst>
                         <a:ext uri="{28A0092B-C50C-407E-A947-70E740481C1C}">
                           <a14:useLocalDpi xmlns:a14="http://schemas.microsoft.com/office/drawing/2010/main" val="0"/>
@@ -14509,27 +14395,14 @@
       <w:r>
         <w:t xml:space="preserve">Figure </w:t>
       </w:r>
-      <w:r>
-        <w:fldChar w:fldCharType="begin"/>
-      </w:r>
-      <w:r>
-        <w:instrText xml:space="preserve"> SEQ Figure \* ARABIC </w:instrText>
-      </w:r>
-      <w:r>
-        <w:fldChar w:fldCharType="separate"/>
-      </w:r>
-      <w:r>
-        <w:rPr>
-          <w:noProof/>
-        </w:rPr>
-        <w:t>8</w:t>
-      </w:r>
-      <w:r>
-        <w:rPr>
-          <w:noProof/>
-        </w:rPr>
-        <w:fldChar w:fldCharType="end"/>
-      </w:r>
+      <w:fldSimple w:instr=" SEQ Figure \* ARABIC ">
+        <w:r>
+          <w:rPr>
+            <w:noProof/>
+          </w:rPr>
+          <w:t>8</w:t>
+        </w:r>
+      </w:fldSimple>
       <w:r>
         <w:t>: Demandes Client maquette</w:t>
       </w:r>
@@ -14570,7 +14443,7 @@
                     </pic:cNvPicPr>
                   </pic:nvPicPr>
                   <pic:blipFill>
-                    <a:blip r:embed="rId20">
+                    <a:blip r:embed="rId22">
                       <a:extLst>
                         <a:ext uri="{28A0092B-C50C-407E-A947-70E740481C1C}">
                           <a14:useLocalDpi xmlns:a14="http://schemas.microsoft.com/office/drawing/2010/main" val="0"/>
@@ -14611,27 +14484,14 @@
       <w:r>
         <w:t xml:space="preserve">Figure </w:t>
       </w:r>
-      <w:r>
-        <w:fldChar w:fldCharType="begin"/>
-      </w:r>
-      <w:r>
-        <w:instrText xml:space="preserve"> SEQ Figure \* ARABIC </w:instrText>
-      </w:r>
-      <w:r>
-        <w:fldChar w:fldCharType="separate"/>
-      </w:r>
-      <w:r>
-        <w:rPr>
-          <w:noProof/>
-        </w:rPr>
-        <w:t>9</w:t>
-      </w:r>
-      <w:r>
-        <w:rPr>
-          <w:noProof/>
-        </w:rPr>
-        <w:fldChar w:fldCharType="end"/>
-      </w:r>
+      <w:fldSimple w:instr=" SEQ Figure \* ARABIC ">
+        <w:r>
+          <w:rPr>
+            <w:noProof/>
+          </w:rPr>
+          <w:t>9</w:t>
+        </w:r>
+      </w:fldSimple>
       <w:r>
         <w:t>: Réservations maquette</w:t>
       </w:r>
@@ -14671,7 +14531,7 @@
                     </pic:cNvPicPr>
                   </pic:nvPicPr>
                   <pic:blipFill>
-                    <a:blip r:embed="rId21">
+                    <a:blip r:embed="rId23">
                       <a:extLst>
                         <a:ext uri="{28A0092B-C50C-407E-A947-70E740481C1C}">
                           <a14:useLocalDpi xmlns:a14="http://schemas.microsoft.com/office/drawing/2010/main" val="0"/>
@@ -14712,27 +14572,14 @@
       <w:r>
         <w:t xml:space="preserve">Figure </w:t>
       </w:r>
-      <w:r>
-        <w:fldChar w:fldCharType="begin"/>
-      </w:r>
-      <w:r>
-        <w:instrText xml:space="preserve"> SEQ Figure \* ARABIC </w:instrText>
-      </w:r>
-      <w:r>
-        <w:fldChar w:fldCharType="separate"/>
-      </w:r>
-      <w:r>
-        <w:rPr>
-          <w:noProof/>
-        </w:rPr>
-        <w:t>10</w:t>
-      </w:r>
-      <w:r>
-        <w:rPr>
-          <w:noProof/>
-        </w:rPr>
-        <w:fldChar w:fldCharType="end"/>
-      </w:r>
+      <w:fldSimple w:instr=" SEQ Figure \* ARABIC ">
+        <w:r>
+          <w:rPr>
+            <w:noProof/>
+          </w:rPr>
+          <w:t>10</w:t>
+        </w:r>
+      </w:fldSimple>
       <w:r>
         <w:t>: Rechercher offre maquette</w:t>
       </w:r>
@@ -14773,7 +14620,7 @@
                     </pic:cNvPicPr>
                   </pic:nvPicPr>
                   <pic:blipFill>
-                    <a:blip r:embed="rId22">
+                    <a:blip r:embed="rId24">
                       <a:extLst>
                         <a:ext uri="{28A0092B-C50C-407E-A947-70E740481C1C}">
                           <a14:useLocalDpi xmlns:a14="http://schemas.microsoft.com/office/drawing/2010/main" val="0"/>
@@ -14814,27 +14661,14 @@
       <w:r>
         <w:t xml:space="preserve">Figure </w:t>
       </w:r>
-      <w:r>
-        <w:fldChar w:fldCharType="begin"/>
-      </w:r>
-      <w:r>
-        <w:instrText xml:space="preserve"> SEQ Figure \* ARABIC </w:instrText>
-      </w:r>
-      <w:r>
-        <w:fldChar w:fldCharType="separate"/>
-      </w:r>
-      <w:r>
-        <w:rPr>
-          <w:noProof/>
-        </w:rPr>
-        <w:t>11</w:t>
-      </w:r>
-      <w:r>
-        <w:rPr>
-          <w:noProof/>
-        </w:rPr>
-        <w:fldChar w:fldCharType="end"/>
-      </w:r>
+      <w:fldSimple w:instr=" SEQ Figure \* ARABIC ">
+        <w:r>
+          <w:rPr>
+            <w:noProof/>
+          </w:rPr>
+          <w:t>11</w:t>
+        </w:r>
+      </w:fldSimple>
       <w:r>
         <w:t>: Message maquette</w:t>
       </w:r>
@@ -14874,7 +14708,7 @@
                     </pic:cNvPicPr>
                   </pic:nvPicPr>
                   <pic:blipFill>
-                    <a:blip r:embed="rId23">
+                    <a:blip r:embed="rId25">
                       <a:extLst>
                         <a:ext uri="{28A0092B-C50C-407E-A947-70E740481C1C}">
                           <a14:useLocalDpi xmlns:a14="http://schemas.microsoft.com/office/drawing/2010/main" val="0"/>
@@ -14915,27 +14749,14 @@
       <w:r>
         <w:t xml:space="preserve">Figure </w:t>
       </w:r>
-      <w:r>
-        <w:fldChar w:fldCharType="begin"/>
-      </w:r>
-      <w:r>
-        <w:instrText xml:space="preserve"> SEQ Figure \* ARABIC </w:instrText>
-      </w:r>
-      <w:r>
-        <w:fldChar w:fldCharType="separate"/>
-      </w:r>
-      <w:r>
-        <w:rPr>
-          <w:noProof/>
-        </w:rPr>
-        <w:t>12</w:t>
-      </w:r>
-      <w:r>
-        <w:rPr>
-          <w:noProof/>
-        </w:rPr>
-        <w:fldChar w:fldCharType="end"/>
-      </w:r>
+      <w:fldSimple w:instr=" SEQ Figure \* ARABIC ">
+        <w:r>
+          <w:rPr>
+            <w:noProof/>
+          </w:rPr>
+          <w:t>12</w:t>
+        </w:r>
+      </w:fldSimple>
       <w:r>
         <w:t>: Rechercher Voyage maquette</w:t>
       </w:r>
@@ -14969,7 +14790,7 @@
                     </pic:cNvPicPr>
                   </pic:nvPicPr>
                   <pic:blipFill>
-                    <a:blip r:embed="rId24">
+                    <a:blip r:embed="rId26">
                       <a:extLst>
                         <a:ext uri="{28A0092B-C50C-407E-A947-70E740481C1C}">
                           <a14:useLocalDpi xmlns:a14="http://schemas.microsoft.com/office/drawing/2010/main" val="0"/>
@@ -15010,27 +14831,14 @@
       <w:r>
         <w:t xml:space="preserve">Figure </w:t>
       </w:r>
-      <w:r>
-        <w:fldChar w:fldCharType="begin"/>
-      </w:r>
-      <w:r>
-        <w:instrText xml:space="preserve"> SEQ Figure \* ARABIC </w:instrText>
-      </w:r>
-      <w:r>
-        <w:fldChar w:fldCharType="separate"/>
-      </w:r>
-      <w:r>
-        <w:rPr>
-          <w:noProof/>
-        </w:rPr>
-        <w:t>13</w:t>
-      </w:r>
-      <w:r>
-        <w:rPr>
-          <w:noProof/>
-        </w:rPr>
-        <w:fldChar w:fldCharType="end"/>
-      </w:r>
+      <w:fldSimple w:instr=" SEQ Figure \* ARABIC ">
+        <w:r>
+          <w:rPr>
+            <w:noProof/>
+          </w:rPr>
+          <w:t>13</w:t>
+        </w:r>
+      </w:fldSimple>
       <w:r>
         <w:t>: Ajouter Offre Maquette</w:t>
       </w:r>
@@ -15064,7 +14872,7 @@
                     </pic:cNvPicPr>
                   </pic:nvPicPr>
                   <pic:blipFill>
-                    <a:blip r:embed="rId25">
+                    <a:blip r:embed="rId27">
                       <a:extLst>
                         <a:ext uri="{28A0092B-C50C-407E-A947-70E740481C1C}">
                           <a14:useLocalDpi xmlns:a14="http://schemas.microsoft.com/office/drawing/2010/main" val="0"/>
@@ -15105,27 +14913,14 @@
       <w:r>
         <w:t xml:space="preserve">Figure </w:t>
       </w:r>
-      <w:r>
-        <w:fldChar w:fldCharType="begin"/>
-      </w:r>
-      <w:r>
-        <w:instrText xml:space="preserve"> SEQ Figure \* ARABIC </w:instrText>
-      </w:r>
-      <w:r>
-        <w:fldChar w:fldCharType="separate"/>
-      </w:r>
-      <w:r>
-        <w:rPr>
-          <w:noProof/>
-        </w:rPr>
-        <w:t>14</w:t>
-      </w:r>
-      <w:r>
-        <w:rPr>
-          <w:noProof/>
-        </w:rPr>
-        <w:fldChar w:fldCharType="end"/>
-      </w:r>
+      <w:fldSimple w:instr=" SEQ Figure \* ARABIC ">
+        <w:r>
+          <w:rPr>
+            <w:noProof/>
+          </w:rPr>
+          <w:t>14</w:t>
+        </w:r>
+      </w:fldSimple>
       <w:r>
         <w:t>: Offre propriétaire maquette</w:t>
       </w:r>
@@ -15159,7 +14954,7 @@
                     </pic:cNvPicPr>
                   </pic:nvPicPr>
                   <pic:blipFill>
-                    <a:blip r:embed="rId26">
+                    <a:blip r:embed="rId28">
                       <a:extLst>
                         <a:ext uri="{28A0092B-C50C-407E-A947-70E740481C1C}">
                           <a14:useLocalDpi xmlns:a14="http://schemas.microsoft.com/office/drawing/2010/main" val="0"/>
@@ -15200,27 +14995,14 @@
       <w:r>
         <w:t xml:space="preserve">Figure </w:t>
       </w:r>
-      <w:r>
-        <w:fldChar w:fldCharType="begin"/>
-      </w:r>
-      <w:r>
-        <w:instrText xml:space="preserve"> SEQ Figure \* ARABIC </w:instrText>
-      </w:r>
-      <w:r>
-        <w:fldChar w:fldCharType="separate"/>
-      </w:r>
-      <w:r>
-        <w:rPr>
-          <w:noProof/>
-        </w:rPr>
-        <w:t>15</w:t>
-      </w:r>
-      <w:r>
-        <w:rPr>
-          <w:noProof/>
-        </w:rPr>
-        <w:fldChar w:fldCharType="end"/>
-      </w:r>
+      <w:fldSimple w:instr=" SEQ Figure \* ARABIC ">
+        <w:r>
+          <w:rPr>
+            <w:noProof/>
+          </w:rPr>
+          <w:t>15</w:t>
+        </w:r>
+      </w:fldSimple>
       <w:r>
         <w:t>: Détail demande Maquette</w:t>
       </w:r>
@@ -15253,7 +15035,7 @@
                     </pic:cNvPicPr>
                   </pic:nvPicPr>
                   <pic:blipFill>
-                    <a:blip r:embed="rId27">
+                    <a:blip r:embed="rId29">
                       <a:extLst>
                         <a:ext uri="{28A0092B-C50C-407E-A947-70E740481C1C}">
                           <a14:useLocalDpi xmlns:a14="http://schemas.microsoft.com/office/drawing/2010/main" val="0"/>
@@ -15294,27 +15076,14 @@
       <w:r>
         <w:t xml:space="preserve">Figure </w:t>
       </w:r>
-      <w:r>
-        <w:fldChar w:fldCharType="begin"/>
-      </w:r>
-      <w:r>
-        <w:instrText xml:space="preserve"> SEQ Figure \* ARABIC </w:instrText>
-      </w:r>
-      <w:r>
-        <w:fldChar w:fldCharType="separate"/>
-      </w:r>
-      <w:r>
-        <w:rPr>
-          <w:noProof/>
-        </w:rPr>
-        <w:t>16</w:t>
-      </w:r>
-      <w:r>
-        <w:rPr>
-          <w:noProof/>
-        </w:rPr>
-        <w:fldChar w:fldCharType="end"/>
-      </w:r>
+      <w:fldSimple w:instr=" SEQ Figure \* ARABIC ">
+        <w:r>
+          <w:rPr>
+            <w:noProof/>
+          </w:rPr>
+          <w:t>16</w:t>
+        </w:r>
+      </w:fldSimple>
       <w:r>
         <w:t xml:space="preserve">: Liste des </w:t>
       </w:r>
@@ -15351,7 +15120,7 @@
                     </pic:cNvPicPr>
                   </pic:nvPicPr>
                   <pic:blipFill>
-                    <a:blip r:embed="rId28">
+                    <a:blip r:embed="rId30">
                       <a:extLst>
                         <a:ext uri="{28A0092B-C50C-407E-A947-70E740481C1C}">
                           <a14:useLocalDpi xmlns:a14="http://schemas.microsoft.com/office/drawing/2010/main" val="0"/>
@@ -15392,27 +15161,14 @@
       <w:r>
         <w:t xml:space="preserve">Figure </w:t>
       </w:r>
-      <w:r>
-        <w:fldChar w:fldCharType="begin"/>
-      </w:r>
-      <w:r>
-        <w:instrText xml:space="preserve"> SEQ Figure \* ARABIC </w:instrText>
-      </w:r>
-      <w:r>
-        <w:fldChar w:fldCharType="separate"/>
-      </w:r>
-      <w:r>
-        <w:rPr>
-          <w:noProof/>
-        </w:rPr>
-        <w:t>17</w:t>
-      </w:r>
-      <w:r>
-        <w:rPr>
-          <w:noProof/>
-        </w:rPr>
-        <w:fldChar w:fldCharType="end"/>
-      </w:r>
+      <w:fldSimple w:instr=" SEQ Figure \* ARABIC ">
+        <w:r>
+          <w:rPr>
+            <w:noProof/>
+          </w:rPr>
+          <w:t>17</w:t>
+        </w:r>
+      </w:fldSimple>
       <w:r>
         <w:t xml:space="preserve">: Données </w:t>
       </w:r>
@@ -15448,7 +15204,7 @@
                     </pic:cNvPicPr>
                   </pic:nvPicPr>
                   <pic:blipFill>
-                    <a:blip r:embed="rId29">
+                    <a:blip r:embed="rId31">
                       <a:extLst>
                         <a:ext uri="{28A0092B-C50C-407E-A947-70E740481C1C}">
                           <a14:useLocalDpi xmlns:a14="http://schemas.microsoft.com/office/drawing/2010/main" val="0"/>
@@ -15489,27 +15245,14 @@
       <w:r>
         <w:t xml:space="preserve">Figure </w:t>
       </w:r>
-      <w:r>
-        <w:fldChar w:fldCharType="begin"/>
-      </w:r>
-      <w:r>
-        <w:instrText xml:space="preserve"> SEQ Figure \* ARABIC </w:instrText>
-      </w:r>
-      <w:r>
-        <w:fldChar w:fldCharType="separate"/>
-      </w:r>
-      <w:r>
-        <w:rPr>
-          <w:noProof/>
-        </w:rPr>
-        <w:t>18</w:t>
-      </w:r>
-      <w:r>
-        <w:rPr>
-          <w:noProof/>
-        </w:rPr>
-        <w:fldChar w:fldCharType="end"/>
-      </w:r>
+      <w:fldSimple w:instr=" SEQ Figure \* ARABIC ">
+        <w:r>
+          <w:rPr>
+            <w:noProof/>
+          </w:rPr>
+          <w:t>18</w:t>
+        </w:r>
+      </w:fldSimple>
       <w:r>
         <w:t>: List Message Maquette</w:t>
       </w:r>
@@ -17847,7 +17590,7 @@
                     </pic:cNvPicPr>
                   </pic:nvPicPr>
                   <pic:blipFill>
-                    <a:blip r:embed="rId30">
+                    <a:blip r:embed="rId32">
                       <a:extLst>
                         <a:ext uri="{28A0092B-C50C-407E-A947-70E740481C1C}">
                           <a14:useLocalDpi xmlns:a14="http://schemas.microsoft.com/office/drawing/2010/main" val="0"/>
@@ -17891,24 +17634,14 @@
       <w:r>
         <w:t xml:space="preserve">Figure </w:t>
       </w:r>
-      <w:r>
-        <w:fldChar w:fldCharType="begin"/>
-      </w:r>
-      <w:r>
-        <w:instrText xml:space="preserve"> SEQ Figure \* ARABIC </w:instrText>
-      </w:r>
-      <w:r>
-        <w:fldChar w:fldCharType="separate"/>
-      </w:r>
-      <w:r>
-        <w:rPr>
-          <w:noProof/>
-        </w:rPr>
-        <w:t>19</w:t>
-      </w:r>
-      <w:r>
-        <w:fldChar w:fldCharType="end"/>
-      </w:r>
+      <w:fldSimple w:instr=" SEQ Figure \* ARABIC ">
+        <w:r>
+          <w:rPr>
+            <w:noProof/>
+          </w:rPr>
+          <w:t>19</w:t>
+        </w:r>
+      </w:fldSimple>
       <w:r>
         <w:t xml:space="preserve"> : </w:t>
       </w:r>
@@ -18108,7 +17841,7 @@
                     </pic:cNvPicPr>
                   </pic:nvPicPr>
                   <pic:blipFill>
-                    <a:blip r:embed="rId31">
+                    <a:blip r:embed="rId33">
                       <a:extLst>
                         <a:ext uri="{28A0092B-C50C-407E-A947-70E740481C1C}">
                           <a14:useLocalDpi xmlns:a14="http://schemas.microsoft.com/office/drawing/2010/main" val="0"/>
@@ -18152,24 +17885,14 @@
       <w:r>
         <w:t xml:space="preserve">Figure </w:t>
       </w:r>
-      <w:r>
-        <w:fldChar w:fldCharType="begin"/>
-      </w:r>
-      <w:r>
-        <w:instrText xml:space="preserve"> SEQ Figure \* ARABIC </w:instrText>
-      </w:r>
-      <w:r>
-        <w:fldChar w:fldCharType="separate"/>
-      </w:r>
-      <w:r>
-        <w:rPr>
-          <w:noProof/>
-        </w:rPr>
-        <w:t>20</w:t>
-      </w:r>
-      <w:r>
-        <w:fldChar w:fldCharType="end"/>
-      </w:r>
+      <w:fldSimple w:instr=" SEQ Figure \* ARABIC ">
+        <w:r>
+          <w:rPr>
+            <w:noProof/>
+          </w:rPr>
+          <w:t>20</w:t>
+        </w:r>
+      </w:fldSimple>
       <w:r>
         <w:t xml:space="preserve"> : Diagramme de classe</w:t>
       </w:r>
@@ -18268,7 +17991,7 @@
                     </pic:cNvPicPr>
                   </pic:nvPicPr>
                   <pic:blipFill>
-                    <a:blip r:embed="rId32">
+                    <a:blip r:embed="rId34">
                       <a:extLst>
                         <a:ext uri="{28A0092B-C50C-407E-A947-70E740481C1C}">
                           <a14:useLocalDpi xmlns:a14="http://schemas.microsoft.com/office/drawing/2010/main" val="0"/>
@@ -18312,24 +18035,14 @@
       <w:r>
         <w:t xml:space="preserve">Figure </w:t>
       </w:r>
-      <w:r>
-        <w:fldChar w:fldCharType="begin"/>
-      </w:r>
-      <w:r>
-        <w:instrText xml:space="preserve"> SEQ Figure \* ARABIC </w:instrText>
-      </w:r>
-      <w:r>
-        <w:fldChar w:fldCharType="separate"/>
-      </w:r>
-      <w:r>
-        <w:rPr>
-          <w:noProof/>
-        </w:rPr>
-        <w:t>21</w:t>
-      </w:r>
-      <w:r>
-        <w:fldChar w:fldCharType="end"/>
-      </w:r>
+      <w:fldSimple w:instr=" SEQ Figure \* ARABIC ">
+        <w:r>
+          <w:rPr>
+            <w:noProof/>
+          </w:rPr>
+          <w:t>21</w:t>
+        </w:r>
+      </w:fldSimple>
       <w:r>
         <w:t xml:space="preserve"> : Diagramme de package</w:t>
       </w:r>
@@ -18516,7 +18229,7 @@
                     </pic:cNvPicPr>
                   </pic:nvPicPr>
                   <pic:blipFill>
-                    <a:blip r:embed="rId33">
+                    <a:blip r:embed="rId35">
                       <a:extLst>
                         <a:ext uri="{28A0092B-C50C-407E-A947-70E740481C1C}">
                           <a14:useLocalDpi xmlns:a14="http://schemas.microsoft.com/office/drawing/2010/main" val="0"/>
@@ -18557,34 +18270,16 @@
       <w:r>
         <w:t xml:space="preserve">Figure </w:t>
       </w:r>
-      <w:r>
-        <w:fldChar w:fldCharType="begin"/>
-      </w:r>
-      <w:r>
-        <w:instrText xml:space="preserve"> SEQ Figure \* ARABIC </w:instrText>
-      </w:r>
-      <w:r>
-        <w:fldChar w:fldCharType="separate"/>
-      </w:r>
-      <w:r>
-        <w:rPr>
-          <w:noProof/>
-        </w:rPr>
-        <w:t>22</w:t>
-      </w:r>
-      <w:r>
-        <w:fldChar w:fldCharType="end"/>
-      </w:r>
-      <w:r>
-        <w:t xml:space="preserve"> : Diagramme de </w:t>
-      </w:r>
-      <w:proofErr w:type="gramStart"/>
-      <w:r>
-        <w:t>séquence  «</w:t>
-      </w:r>
-      <w:proofErr w:type="gramEnd"/>
-      <w:r>
-        <w:t> Se connecter »</w:t>
+      <w:fldSimple w:instr=" SEQ Figure \* ARABIC ">
+        <w:r>
+          <w:rPr>
+            <w:noProof/>
+          </w:rPr>
+          <w:t>22</w:t>
+        </w:r>
+      </w:fldSimple>
+      <w:r>
+        <w:t xml:space="preserve"> : Diagramme de séquence  « Se connecter »</w:t>
       </w:r>
       <w:bookmarkEnd w:id="51"/>
     </w:p>
@@ -18614,7 +18309,7 @@
                     </pic:cNvPicPr>
                   </pic:nvPicPr>
                   <pic:blipFill>
-                    <a:blip r:embed="rId34">
+                    <a:blip r:embed="rId36">
                       <a:extLst>
                         <a:ext uri="{28A0092B-C50C-407E-A947-70E740481C1C}">
                           <a14:useLocalDpi xmlns:a14="http://schemas.microsoft.com/office/drawing/2010/main" val="0"/>
@@ -18655,24 +18350,14 @@
       <w:r>
         <w:t xml:space="preserve">Figure </w:t>
       </w:r>
-      <w:r>
-        <w:fldChar w:fldCharType="begin"/>
-      </w:r>
-      <w:r>
-        <w:instrText xml:space="preserve"> SEQ Figure \* ARABIC </w:instrText>
-      </w:r>
-      <w:r>
-        <w:fldChar w:fldCharType="separate"/>
-      </w:r>
-      <w:r>
-        <w:rPr>
-          <w:noProof/>
-        </w:rPr>
-        <w:t>23</w:t>
-      </w:r>
-      <w:r>
-        <w:fldChar w:fldCharType="end"/>
-      </w:r>
+      <w:fldSimple w:instr=" SEQ Figure \* ARABIC ">
+        <w:r>
+          <w:rPr>
+            <w:noProof/>
+          </w:rPr>
+          <w:t>23</w:t>
+        </w:r>
+      </w:fldSimple>
       <w:r>
         <w:t xml:space="preserve"> : Diagramme de </w:t>
       </w:r>
@@ -18711,7 +18396,7 @@
                     </pic:cNvPicPr>
                   </pic:nvPicPr>
                   <pic:blipFill>
-                    <a:blip r:embed="rId35">
+                    <a:blip r:embed="rId37">
                       <a:extLst>
                         <a:ext uri="{28A0092B-C50C-407E-A947-70E740481C1C}">
                           <a14:useLocalDpi xmlns:a14="http://schemas.microsoft.com/office/drawing/2010/main" val="0"/>
@@ -18752,24 +18437,14 @@
       <w:r>
         <w:t xml:space="preserve">Figure </w:t>
       </w:r>
-      <w:r>
-        <w:fldChar w:fldCharType="begin"/>
-      </w:r>
-      <w:r>
-        <w:instrText xml:space="preserve"> SEQ Figure \* ARABIC </w:instrText>
-      </w:r>
-      <w:r>
-        <w:fldChar w:fldCharType="separate"/>
-      </w:r>
-      <w:r>
-        <w:rPr>
-          <w:noProof/>
-        </w:rPr>
-        <w:t>24</w:t>
-      </w:r>
-      <w:r>
-        <w:fldChar w:fldCharType="end"/>
-      </w:r>
+      <w:fldSimple w:instr=" SEQ Figure \* ARABIC ">
+        <w:r>
+          <w:rPr>
+            <w:noProof/>
+          </w:rPr>
+          <w:t>24</w:t>
+        </w:r>
+      </w:fldSimple>
       <w:r>
         <w:t xml:space="preserve"> : </w:t>
       </w:r>
@@ -18814,7 +18489,7 @@
                     </pic:cNvPicPr>
                   </pic:nvPicPr>
                   <pic:blipFill>
-                    <a:blip r:embed="rId36">
+                    <a:blip r:embed="rId38">
                       <a:extLst>
                         <a:ext uri="{28A0092B-C50C-407E-A947-70E740481C1C}">
                           <a14:useLocalDpi xmlns:a14="http://schemas.microsoft.com/office/drawing/2010/main" val="0"/>
@@ -18855,24 +18530,14 @@
       <w:r>
         <w:t xml:space="preserve">Figure </w:t>
       </w:r>
-      <w:r>
-        <w:fldChar w:fldCharType="begin"/>
-      </w:r>
-      <w:r>
-        <w:instrText xml:space="preserve"> SEQ Figure \* ARABIC </w:instrText>
-      </w:r>
-      <w:r>
-        <w:fldChar w:fldCharType="separate"/>
-      </w:r>
-      <w:r>
-        <w:rPr>
-          <w:noProof/>
-        </w:rPr>
-        <w:t>25</w:t>
-      </w:r>
-      <w:r>
-        <w:fldChar w:fldCharType="end"/>
-      </w:r>
+      <w:fldSimple w:instr=" SEQ Figure \* ARABIC ">
+        <w:r>
+          <w:rPr>
+            <w:noProof/>
+          </w:rPr>
+          <w:t>25</w:t>
+        </w:r>
+      </w:fldSimple>
       <w:r>
         <w:t xml:space="preserve"> : </w:t>
       </w:r>
@@ -19565,7 +19230,7 @@
               </wp:anchor>
             </w:drawing>
           </mc:Choice>
-          <mc:Fallback xmlns:w16="http://schemas.microsoft.com/office/word/2018/wordml" xmlns:w16cex="http://schemas.microsoft.com/office/word/2018/wordml/cex">
+          <mc:Fallback>
             <w:pict>
               <v:group w14:anchorId="63A19513" id="Groupe 66" o:spid="_x0000_s1026" style="position:absolute;margin-left:0;margin-top:0;width:432.65pt;height:448.55pt;z-index:-251653120;mso-width-percent:706;mso-height-percent:566;mso-left-percent:220;mso-top-percent:300;mso-position-horizontal-relative:page;mso-position-vertical-relative:page;mso-width-percent:706;mso-height-percent:566;mso-left-percent:220;mso-top-percent:300" coordsize="43291,44910" o:gfxdata="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">
                 <o:lock v:ext="edit" aspectratio="t"/>
@@ -19778,18 +19443,8 @@
           <w:sz w:val="24"/>
           <w:szCs w:val="24"/>
         </w:rPr>
-        <w:t xml:space="preserve">Typiquement, les applications qui répondent à ces besoins doivent combiner entre les systèmes d’information existants et les nouvelles fonctions métiers qui apportent des services à un large intervalle des utilisateurs. Ces services doivent </w:t>
-      </w:r>
-      <w:proofErr w:type="gramStart"/>
-      <w:r>
-        <w:rPr>
-          <w:rFonts w:asciiTheme="minorBidi" w:hAnsiTheme="minorBidi"/>
-          <w:sz w:val="24"/>
-          <w:szCs w:val="24"/>
-        </w:rPr>
-        <w:t>être:</w:t>
-      </w:r>
-      <w:proofErr w:type="gramEnd"/>
+        <w:t>Typiquement, les applications qui répondent à ces besoins doivent combiner entre les systèmes d’information existants et les nouvelles fonctions métiers qui apportent des services à un large intervalle des utilisateurs. Ces services doivent être:</w:t>
+      </w:r>
     </w:p>
     <w:p>
       <w:pPr>
@@ -20703,7 +20358,7 @@
                     </pic:cNvPicPr>
                   </pic:nvPicPr>
                   <pic:blipFill>
-                    <a:blip r:embed="rId37">
+                    <a:blip r:embed="rId39">
                       <a:extLst>
                         <a:ext uri="{28A0092B-C50C-407E-A947-70E740481C1C}">
                           <a14:useLocalDpi xmlns:a14="http://schemas.microsoft.com/office/drawing/2010/main" val="0"/>
@@ -20758,24 +20413,14 @@
       <w:r>
         <w:t xml:space="preserve"> </w:t>
       </w:r>
-      <w:r>
-        <w:fldChar w:fldCharType="begin"/>
-      </w:r>
-      <w:r>
-        <w:instrText xml:space="preserve"> SEQ Figure \* ARABIC </w:instrText>
-      </w:r>
-      <w:r>
-        <w:fldChar w:fldCharType="separate"/>
-      </w:r>
-      <w:r>
-        <w:rPr>
-          <w:noProof/>
-        </w:rPr>
-        <w:t>26</w:t>
-      </w:r>
-      <w:r>
-        <w:fldChar w:fldCharType="end"/>
-      </w:r>
+      <w:fldSimple w:instr=" SEQ Figure \* ARABIC ">
+        <w:r>
+          <w:rPr>
+            <w:noProof/>
+          </w:rPr>
+          <w:t>26</w:t>
+        </w:r>
+      </w:fldSimple>
       <w:r>
         <w:t xml:space="preserve"> : </w:t>
       </w:r>
@@ -21714,7 +21359,7 @@
                     <pic:cNvPicPr/>
                   </pic:nvPicPr>
                   <pic:blipFill>
-                    <a:blip r:embed="rId38"/>
+                    <a:blip r:embed="rId40"/>
                     <a:stretch>
                       <a:fillRect/>
                     </a:stretch>
@@ -21751,24 +21396,14 @@
       <w:r>
         <w:t xml:space="preserve">Figure </w:t>
       </w:r>
-      <w:r>
-        <w:fldChar w:fldCharType="begin"/>
-      </w:r>
-      <w:r>
-        <w:instrText xml:space="preserve"> SEQ Figure \* ARABIC </w:instrText>
-      </w:r>
-      <w:r>
-        <w:fldChar w:fldCharType="separate"/>
-      </w:r>
-      <w:r>
-        <w:rPr>
-          <w:noProof/>
-        </w:rPr>
-        <w:t>27</w:t>
-      </w:r>
-      <w:r>
-        <w:fldChar w:fldCharType="end"/>
-      </w:r>
+      <w:fldSimple w:instr=" SEQ Figure \* ARABIC ">
+        <w:r>
+          <w:rPr>
+            <w:noProof/>
+          </w:rPr>
+          <w:t>27</w:t>
+        </w:r>
+      </w:fldSimple>
       <w:r>
         <w:t xml:space="preserve"> : Eclipse logo</w:t>
       </w:r>
@@ -21945,7 +21580,7 @@
                     <pic:cNvPicPr/>
                   </pic:nvPicPr>
                   <pic:blipFill>
-                    <a:blip r:embed="rId39"/>
+                    <a:blip r:embed="rId41"/>
                     <a:stretch>
                       <a:fillRect/>
                     </a:stretch>
@@ -21979,24 +21614,14 @@
       <w:r>
         <w:t xml:space="preserve">Figure </w:t>
       </w:r>
-      <w:r>
-        <w:fldChar w:fldCharType="begin"/>
-      </w:r>
-      <w:r>
-        <w:instrText xml:space="preserve"> SEQ Figure \* ARABIC </w:instrText>
-      </w:r>
-      <w:r>
-        <w:fldChar w:fldCharType="separate"/>
-      </w:r>
-      <w:r>
-        <w:rPr>
-          <w:noProof/>
-        </w:rPr>
-        <w:t>28</w:t>
-      </w:r>
-      <w:r>
-        <w:fldChar w:fldCharType="end"/>
-      </w:r>
+      <w:fldSimple w:instr=" SEQ Figure \* ARABIC ">
+        <w:r>
+          <w:rPr>
+            <w:noProof/>
+          </w:rPr>
+          <w:t>28</w:t>
+        </w:r>
+      </w:fldSimple>
       <w:r>
         <w:t xml:space="preserve"> : XAMPP logo</w:t>
       </w:r>
@@ -22264,7 +21889,7 @@
                     </pic:cNvPicPr>
                   </pic:nvPicPr>
                   <pic:blipFill rotWithShape="1">
-                    <a:blip r:embed="rId40">
+                    <a:blip r:embed="rId42">
                       <a:extLst>
                         <a:ext uri="{28A0092B-C50C-407E-A947-70E740481C1C}">
                           <a14:useLocalDpi xmlns:a14="http://schemas.microsoft.com/office/drawing/2010/main" val="0"/>
@@ -22315,24 +21940,14 @@
       <w:r>
         <w:t xml:space="preserve">Figure </w:t>
       </w:r>
-      <w:r>
-        <w:fldChar w:fldCharType="begin"/>
-      </w:r>
-      <w:r>
-        <w:instrText xml:space="preserve"> SEQ Figure \* ARABIC </w:instrText>
-      </w:r>
-      <w:r>
-        <w:fldChar w:fldCharType="separate"/>
-      </w:r>
-      <w:r>
-        <w:rPr>
-          <w:noProof/>
-        </w:rPr>
-        <w:t>29</w:t>
-      </w:r>
-      <w:r>
-        <w:fldChar w:fldCharType="end"/>
-      </w:r>
+      <w:fldSimple w:instr=" SEQ Figure \* ARABIC ">
+        <w:r>
+          <w:rPr>
+            <w:noProof/>
+          </w:rPr>
+          <w:t>29</w:t>
+        </w:r>
+      </w:fldSimple>
       <w:r>
         <w:t xml:space="preserve"> : Tomcat logo</w:t>
       </w:r>
@@ -22578,440 +22193,6 @@
             <wp:extent cx="2571750" cy="714375"/>
             <wp:effectExtent l="0" t="0" r="0" b="9525"/>
             <wp:docPr id="77" name="Image 77"/>
-            <wp:cNvGraphicFramePr>
-              <a:graphicFrameLocks xmlns:a="http://schemas.openxmlformats.org/drawingml/2006/main" noChangeAspect="1"/>
-            </wp:cNvGraphicFramePr>
-            <a:graphic xmlns:a="http://schemas.openxmlformats.org/drawingml/2006/main">
-              <a:graphicData uri="http://schemas.openxmlformats.org/drawingml/2006/picture">
-                <pic:pic xmlns:pic="http://schemas.openxmlformats.org/drawingml/2006/picture">
-                  <pic:nvPicPr>
-                    <pic:cNvPr id="1" name=""/>
-                    <pic:cNvPicPr/>
-                  </pic:nvPicPr>
-                  <pic:blipFill>
-                    <a:blip r:embed="rId41"/>
-                    <a:stretch>
-                      <a:fillRect/>
-                    </a:stretch>
-                  </pic:blipFill>
-                  <pic:spPr>
-                    <a:xfrm>
-                      <a:off x="0" y="0"/>
-                      <a:ext cx="2571750" cy="714375"/>
-                    </a:xfrm>
-                    <a:prstGeom prst="rect">
-                      <a:avLst/>
-                    </a:prstGeom>
-                  </pic:spPr>
-                </pic:pic>
-              </a:graphicData>
-            </a:graphic>
-          </wp:inline>
-        </w:drawing>
-      </w:r>
-    </w:p>
-    <w:p>
-      <w:pPr>
-        <w:pStyle w:val="Lgende"/>
-        <w:tabs>
-          <w:tab w:val="left" w:pos="426"/>
-        </w:tabs>
-        <w:ind w:firstLine="567"/>
-        <w:jc w:val="center"/>
-        <w:rPr>
-          <w:lang w:eastAsia="fr-FR"/>
-        </w:rPr>
-      </w:pPr>
-      <w:bookmarkStart w:id="84" w:name="_Toc31932030"/>
-      <w:r>
-        <w:t xml:space="preserve">Figure </w:t>
-      </w:r>
-      <w:r>
-        <w:fldChar w:fldCharType="begin"/>
-      </w:r>
-      <w:r>
-        <w:instrText xml:space="preserve"> SEQ Figure \* ARABIC </w:instrText>
-      </w:r>
-      <w:r>
-        <w:fldChar w:fldCharType="separate"/>
-      </w:r>
-      <w:r>
-        <w:rPr>
-          <w:noProof/>
-        </w:rPr>
-        <w:t>30</w:t>
-      </w:r>
-      <w:r>
-        <w:fldChar w:fldCharType="end"/>
-      </w:r>
-      <w:r>
-        <w:t xml:space="preserve"> : Entreprise Architect logo</w:t>
-      </w:r>
-      <w:bookmarkEnd w:id="84"/>
-    </w:p>
-    <w:p>
-      <w:pPr>
-        <w:tabs>
-          <w:tab w:val="left" w:pos="426"/>
-        </w:tabs>
-        <w:spacing w:line="360" w:lineRule="auto"/>
-        <w:ind w:firstLine="567"/>
-        <w:jc w:val="both"/>
-        <w:rPr>
-          <w:rFonts w:asciiTheme="minorBidi" w:hAnsiTheme="minorBidi"/>
-          <w:sz w:val="24"/>
-          <w:szCs w:val="24"/>
-        </w:rPr>
-      </w:pPr>
-      <w:r>
-        <w:rPr>
-          <w:rFonts w:asciiTheme="minorBidi" w:hAnsiTheme="minorBidi"/>
-          <w:sz w:val="24"/>
-          <w:szCs w:val="24"/>
-        </w:rPr>
-        <w:t xml:space="preserve">Enterprise Architect est un logiciel de modélisation et de conception UML, édité par la société australienne </w:t>
-      </w:r>
-      <w:proofErr w:type="spellStart"/>
-      <w:r>
-        <w:rPr>
-          <w:rFonts w:asciiTheme="minorBidi" w:hAnsiTheme="minorBidi"/>
-          <w:sz w:val="24"/>
-          <w:szCs w:val="24"/>
-        </w:rPr>
-        <w:t>Sparx</w:t>
-      </w:r>
-      <w:proofErr w:type="spellEnd"/>
-      <w:r>
-        <w:rPr>
-          <w:rFonts w:asciiTheme="minorBidi" w:hAnsiTheme="minorBidi"/>
-          <w:sz w:val="24"/>
-          <w:szCs w:val="24"/>
-        </w:rPr>
-        <w:t xml:space="preserve"> </w:t>
-      </w:r>
-      <w:proofErr w:type="spellStart"/>
-      <w:r>
-        <w:rPr>
-          <w:rFonts w:asciiTheme="minorBidi" w:hAnsiTheme="minorBidi"/>
-          <w:sz w:val="24"/>
-          <w:szCs w:val="24"/>
-        </w:rPr>
-        <w:t>Systems</w:t>
-      </w:r>
-      <w:proofErr w:type="spellEnd"/>
-      <w:r>
-        <w:rPr>
-          <w:rFonts w:asciiTheme="minorBidi" w:hAnsiTheme="minorBidi"/>
-          <w:sz w:val="24"/>
-          <w:szCs w:val="24"/>
-        </w:rPr>
-        <w:t>.</w:t>
-      </w:r>
-    </w:p>
-    <w:p>
-      <w:pPr>
-        <w:tabs>
-          <w:tab w:val="left" w:pos="426"/>
-        </w:tabs>
-        <w:spacing w:line="360" w:lineRule="auto"/>
-        <w:ind w:firstLine="567"/>
-        <w:jc w:val="both"/>
-        <w:rPr>
-          <w:rFonts w:asciiTheme="minorBidi" w:hAnsiTheme="minorBidi"/>
-          <w:sz w:val="24"/>
-          <w:szCs w:val="24"/>
-        </w:rPr>
-      </w:pPr>
-      <w:r>
-        <w:rPr>
-          <w:rFonts w:asciiTheme="minorBidi" w:hAnsiTheme="minorBidi"/>
-          <w:sz w:val="24"/>
-          <w:szCs w:val="24"/>
-        </w:rPr>
-        <w:t>Enterprise Architect permet le développement d'applications selon le schéma d'architecture orientée modèle ainsi que le schéma d'architecture orientée services.</w:t>
-      </w:r>
-    </w:p>
-    <w:p>
-      <w:pPr>
-        <w:tabs>
-          <w:tab w:val="left" w:pos="426"/>
-        </w:tabs>
-        <w:spacing w:line="360" w:lineRule="auto"/>
-        <w:ind w:firstLine="567"/>
-        <w:jc w:val="both"/>
-        <w:rPr>
-          <w:rFonts w:asciiTheme="minorBidi" w:hAnsiTheme="minorBidi"/>
-          <w:sz w:val="24"/>
-          <w:szCs w:val="24"/>
-        </w:rPr>
-      </w:pPr>
-      <w:r>
-        <w:rPr>
-          <w:rFonts w:asciiTheme="minorBidi" w:hAnsiTheme="minorBidi"/>
-          <w:sz w:val="24"/>
-          <w:szCs w:val="24"/>
-        </w:rPr>
-        <w:t>Enterprise Architect couvre tous les aspects du cycle de développement d'applications depuis la gestion des exigences, en passant par les phases de conception, la construction, tests et maintenance. Ces aspects sont appuyés par des fonctions de support tels que la traçabilité, la gestion de projet, ou encore le contrôle de version.</w:t>
-      </w:r>
-    </w:p>
-    <w:p>
-      <w:pPr>
-        <w:tabs>
-          <w:tab w:val="left" w:pos="426"/>
-        </w:tabs>
-        <w:spacing w:line="360" w:lineRule="auto"/>
-        <w:ind w:firstLine="567"/>
-        <w:jc w:val="both"/>
-        <w:rPr>
-          <w:rFonts w:asciiTheme="minorBidi" w:hAnsiTheme="minorBidi"/>
-          <w:sz w:val="24"/>
-          <w:szCs w:val="24"/>
-        </w:rPr>
-      </w:pPr>
-      <w:r>
-        <w:rPr>
-          <w:rFonts w:asciiTheme="minorBidi" w:hAnsiTheme="minorBidi"/>
-          <w:sz w:val="24"/>
-          <w:szCs w:val="24"/>
-        </w:rPr>
-        <w:t>Le produit est destiné aux analystes, développeurs, architectes, urbanistes de toutes structures : de petites et moyennes entreprises aux multinationales, ainsi que les organisations gouvernementales.</w:t>
-      </w:r>
-    </w:p>
-    <w:p>
-      <w:pPr>
-        <w:pStyle w:val="Titre3"/>
-        <w:numPr>
-          <w:ilvl w:val="2"/>
-          <w:numId w:val="25"/>
-        </w:numPr>
-        <w:spacing w:before="40" w:after="240" w:line="240" w:lineRule="auto"/>
-        <w:rPr>
-          <w:rFonts w:asciiTheme="majorBidi" w:hAnsiTheme="majorBidi" w:cstheme="majorBidi"/>
-          <w:sz w:val="28"/>
-          <w:szCs w:val="28"/>
-        </w:rPr>
-      </w:pPr>
-      <w:bookmarkStart w:id="85" w:name="_Toc31931945"/>
-      <w:proofErr w:type="spellStart"/>
-      <w:r>
-        <w:rPr>
-          <w:rFonts w:asciiTheme="majorBidi" w:hAnsiTheme="majorBidi" w:cstheme="majorBidi"/>
-          <w:sz w:val="28"/>
-          <w:szCs w:val="28"/>
-        </w:rPr>
-        <w:t>Github</w:t>
-      </w:r>
-      <w:bookmarkEnd w:id="85"/>
-      <w:proofErr w:type="spellEnd"/>
-    </w:p>
-    <w:p>
-      <w:pPr>
-        <w:pStyle w:val="Paragraphedeliste"/>
-        <w:keepNext/>
-        <w:tabs>
-          <w:tab w:val="left" w:pos="426"/>
-        </w:tabs>
-        <w:ind w:left="0" w:firstLine="567"/>
-        <w:jc w:val="center"/>
-      </w:pPr>
-      <w:r>
-        <w:rPr>
-          <w:noProof/>
-        </w:rPr>
-        <w:drawing>
-          <wp:inline distT="0" distB="0" distL="0" distR="0" wp14:anchorId="1B43CC85" wp14:editId="1309BF72">
-            <wp:extent cx="1371600" cy="1133475"/>
-            <wp:effectExtent l="0" t="0" r="0" b="9525"/>
-            <wp:docPr id="78" name="Image 78"/>
-            <wp:cNvGraphicFramePr>
-              <a:graphicFrameLocks xmlns:a="http://schemas.openxmlformats.org/drawingml/2006/main" noChangeAspect="1"/>
-            </wp:cNvGraphicFramePr>
-            <a:graphic xmlns:a="http://schemas.openxmlformats.org/drawingml/2006/main">
-              <a:graphicData uri="http://schemas.openxmlformats.org/drawingml/2006/picture">
-                <pic:pic xmlns:pic="http://schemas.openxmlformats.org/drawingml/2006/picture">
-                  <pic:nvPicPr>
-                    <pic:cNvPr id="1" name=""/>
-                    <pic:cNvPicPr/>
-                  </pic:nvPicPr>
-                  <pic:blipFill>
-                    <a:blip r:embed="rId42"/>
-                    <a:stretch>
-                      <a:fillRect/>
-                    </a:stretch>
-                  </pic:blipFill>
-                  <pic:spPr>
-                    <a:xfrm>
-                      <a:off x="0" y="0"/>
-                      <a:ext cx="1371600" cy="1133475"/>
-                    </a:xfrm>
-                    <a:prstGeom prst="rect">
-                      <a:avLst/>
-                    </a:prstGeom>
-                  </pic:spPr>
-                </pic:pic>
-              </a:graphicData>
-            </a:graphic>
-          </wp:inline>
-        </w:drawing>
-      </w:r>
-    </w:p>
-    <w:p>
-      <w:pPr>
-        <w:pStyle w:val="Lgende"/>
-        <w:tabs>
-          <w:tab w:val="left" w:pos="426"/>
-        </w:tabs>
-        <w:ind w:firstLine="567"/>
-        <w:jc w:val="center"/>
-        <w:rPr>
-          <w:lang w:eastAsia="fr-FR"/>
-        </w:rPr>
-      </w:pPr>
-      <w:bookmarkStart w:id="86" w:name="_Toc31932031"/>
-      <w:r>
-        <w:t xml:space="preserve">Figure </w:t>
-      </w:r>
-      <w:r>
-        <w:fldChar w:fldCharType="begin"/>
-      </w:r>
-      <w:r>
-        <w:instrText xml:space="preserve"> SEQ Figure \* ARABIC </w:instrText>
-      </w:r>
-      <w:r>
-        <w:fldChar w:fldCharType="separate"/>
-      </w:r>
-      <w:r>
-        <w:rPr>
-          <w:noProof/>
-        </w:rPr>
-        <w:t>31</w:t>
-      </w:r>
-      <w:r>
-        <w:fldChar w:fldCharType="end"/>
-      </w:r>
-      <w:r>
-        <w:t xml:space="preserve"> : Git Bash logo</w:t>
-      </w:r>
-      <w:bookmarkEnd w:id="86"/>
-    </w:p>
-    <w:p>
-      <w:pPr>
-        <w:tabs>
-          <w:tab w:val="left" w:pos="426"/>
-        </w:tabs>
-        <w:spacing w:line="360" w:lineRule="auto"/>
-        <w:ind w:firstLine="567"/>
-        <w:jc w:val="both"/>
-        <w:rPr>
-          <w:rFonts w:asciiTheme="minorBidi" w:hAnsiTheme="minorBidi"/>
-          <w:sz w:val="24"/>
-          <w:szCs w:val="24"/>
-        </w:rPr>
-      </w:pPr>
-      <w:r>
-        <w:rPr>
-          <w:rFonts w:asciiTheme="minorBidi" w:hAnsiTheme="minorBidi"/>
-          <w:sz w:val="24"/>
-          <w:szCs w:val="24"/>
-        </w:rPr>
-        <w:t xml:space="preserve">GitHub est un service web d'hébergement et de gestion de développement de logiciels, utilisant le logiciel de gestion de versions Git. Les logiciels de gestion de versions sont des logiciels qui permettent de sauvegarder toutes les modifications apportées sur un fichier. Ce qui est utile lorsque plusieurs personnes travaillent sur un même fichier. On peut ainsi voir qui a fait telle ou telle modification et quand elle a été </w:t>
-      </w:r>
-      <w:r>
-        <w:rPr>
-          <w:rFonts w:asciiTheme="minorBidi" w:hAnsiTheme="minorBidi"/>
-          <w:sz w:val="24"/>
-          <w:szCs w:val="24"/>
-        </w:rPr>
-        <w:lastRenderedPageBreak/>
-        <w:t>faite. À tout moment, il est possible de revenir à une version ultérieure du fichier, afin de corriger d'éventuelles erreurs par exemple.</w:t>
-      </w:r>
-    </w:p>
-    <w:p>
-      <w:pPr>
-        <w:pStyle w:val="Titre2"/>
-        <w:numPr>
-          <w:ilvl w:val="1"/>
-          <w:numId w:val="25"/>
-        </w:numPr>
-        <w:spacing w:after="240" w:line="240" w:lineRule="auto"/>
-        <w:ind w:left="567" w:hanging="567"/>
-        <w:jc w:val="both"/>
-        <w:rPr>
-          <w:rFonts w:asciiTheme="majorBidi" w:eastAsia="Times New Roman" w:hAnsiTheme="majorBidi"/>
-          <w:b/>
-          <w:bCs/>
-          <w:iCs/>
-          <w:color w:val="4F81BD" w:themeColor="accent1"/>
-          <w:sz w:val="32"/>
-          <w:szCs w:val="32"/>
-        </w:rPr>
-      </w:pPr>
-      <w:bookmarkStart w:id="87" w:name="_Toc31931946"/>
-      <w:r>
-        <w:rPr>
-          <w:rFonts w:asciiTheme="majorBidi" w:eastAsia="Times New Roman" w:hAnsiTheme="majorBidi"/>
-          <w:b/>
-          <w:bCs/>
-          <w:iCs/>
-          <w:color w:val="4F81BD" w:themeColor="accent1"/>
-          <w:sz w:val="32"/>
-          <w:szCs w:val="32"/>
-        </w:rPr>
-        <w:t>Langages, technologies et API utilisées</w:t>
-      </w:r>
-      <w:bookmarkEnd w:id="87"/>
-    </w:p>
-    <w:p>
-      <w:pPr>
-        <w:pStyle w:val="Titre3"/>
-        <w:numPr>
-          <w:ilvl w:val="2"/>
-          <w:numId w:val="25"/>
-        </w:numPr>
-        <w:spacing w:before="40" w:after="240" w:line="240" w:lineRule="auto"/>
-        <w:rPr>
-          <w:rFonts w:asciiTheme="majorBidi" w:hAnsiTheme="majorBidi" w:cstheme="majorBidi"/>
-          <w:sz w:val="28"/>
-          <w:szCs w:val="28"/>
-        </w:rPr>
-      </w:pPr>
-      <w:bookmarkStart w:id="88" w:name="_Toc31931947"/>
-      <w:r>
-        <w:rPr>
-          <w:rFonts w:asciiTheme="majorBidi" w:hAnsiTheme="majorBidi" w:cstheme="majorBidi"/>
-          <w:sz w:val="28"/>
-          <w:szCs w:val="28"/>
-        </w:rPr>
-        <w:t>HTML5</w:t>
-      </w:r>
-      <w:bookmarkEnd w:id="88"/>
-      <w:r>
-        <w:rPr>
-          <w:rFonts w:asciiTheme="majorBidi" w:hAnsiTheme="majorBidi" w:cstheme="majorBidi"/>
-          <w:sz w:val="28"/>
-          <w:szCs w:val="28"/>
-        </w:rPr>
-        <w:t xml:space="preserve"> </w:t>
-      </w:r>
-    </w:p>
-    <w:p>
-      <w:pPr>
-        <w:keepNext/>
-        <w:tabs>
-          <w:tab w:val="left" w:pos="426"/>
-        </w:tabs>
-        <w:ind w:firstLine="567"/>
-        <w:jc w:val="center"/>
-      </w:pPr>
-      <w:r>
-        <w:rPr>
-          <w:noProof/>
-        </w:rPr>
-        <w:drawing>
-          <wp:inline distT="0" distB="0" distL="0" distR="0" wp14:anchorId="15E5AAB9" wp14:editId="26D32FE2">
-            <wp:extent cx="914400" cy="923925"/>
-            <wp:effectExtent l="0" t="0" r="0" b="9525"/>
-            <wp:docPr id="80" name="Image 80"/>
             <wp:cNvGraphicFramePr>
               <a:graphicFrameLocks xmlns:a="http://schemas.openxmlformats.org/drawingml/2006/main" noChangeAspect="1"/>
             </wp:cNvGraphicFramePr>
@@ -23031,7 +22212,7 @@
                   <pic:spPr>
                     <a:xfrm>
                       <a:off x="0" y="0"/>
-                      <a:ext cx="914400" cy="923925"/>
+                      <a:ext cx="2571750" cy="714375"/>
                     </a:xfrm>
                     <a:prstGeom prst="rect">
                       <a:avLst/>
@@ -23056,32 +22237,22 @@
           <w:lang w:eastAsia="fr-FR"/>
         </w:rPr>
       </w:pPr>
-      <w:bookmarkStart w:id="89" w:name="_Toc31932032"/>
+      <w:bookmarkStart w:id="84" w:name="_Toc31932030"/>
       <w:r>
         <w:t xml:space="preserve">Figure </w:t>
       </w:r>
-      <w:r>
-        <w:fldChar w:fldCharType="begin"/>
-      </w:r>
-      <w:r>
-        <w:instrText xml:space="preserve"> SEQ Figure \* ARABIC </w:instrText>
-      </w:r>
-      <w:r>
-        <w:fldChar w:fldCharType="separate"/>
-      </w:r>
-      <w:r>
-        <w:rPr>
-          <w:noProof/>
-        </w:rPr>
-        <w:t>32</w:t>
-      </w:r>
-      <w:r>
-        <w:fldChar w:fldCharType="end"/>
-      </w:r>
-      <w:r>
-        <w:t xml:space="preserve"> : HTML logo</w:t>
-      </w:r>
-      <w:bookmarkEnd w:id="89"/>
+      <w:fldSimple w:instr=" SEQ Figure \* ARABIC ">
+        <w:r>
+          <w:rPr>
+            <w:noProof/>
+          </w:rPr>
+          <w:t>30</w:t>
+        </w:r>
+      </w:fldSimple>
+      <w:r>
+        <w:t xml:space="preserve"> : Entreprise Architect logo</w:t>
+      </w:r>
+      <w:bookmarkEnd w:id="84"/>
     </w:p>
     <w:p>
       <w:pPr>
@@ -23103,7 +22274,7 @@
           <w:sz w:val="24"/>
           <w:szCs w:val="24"/>
         </w:rPr>
-        <w:t xml:space="preserve">Est un langage informatique utilisé sur internet. Ce langage est utilisé pour créer des pages web. L'acronyme signifie HyperText Markup </w:t>
+        <w:t xml:space="preserve">Enterprise Architect est un logiciel de modélisation et de conception UML, édité par la société australienne </w:t>
       </w:r>
       <w:proofErr w:type="spellStart"/>
       <w:r>
@@ -23112,7 +22283,7 @@
           <w:sz w:val="24"/>
           <w:szCs w:val="24"/>
         </w:rPr>
-        <w:t>Language</w:t>
+        <w:t>Sparx</w:t>
       </w:r>
       <w:proofErr w:type="spellEnd"/>
       <w:r>
@@ -23121,7 +22292,94 @@
           <w:sz w:val="24"/>
           <w:szCs w:val="24"/>
         </w:rPr>
-        <w:t>, ce qui signifie en français "langage de balisage d'hypertexte". Cette signification porte bien son nom puisqu'effectivement ce langage permet de réaliser de l'hypertexte à base d'une structure de balisage.</w:t>
+        <w:t xml:space="preserve"> </w:t>
+      </w:r>
+      <w:proofErr w:type="spellStart"/>
+      <w:r>
+        <w:rPr>
+          <w:rFonts w:asciiTheme="minorBidi" w:hAnsiTheme="minorBidi"/>
+          <w:sz w:val="24"/>
+          <w:szCs w:val="24"/>
+        </w:rPr>
+        <w:t>Systems</w:t>
+      </w:r>
+      <w:proofErr w:type="spellEnd"/>
+      <w:r>
+        <w:rPr>
+          <w:rFonts w:asciiTheme="minorBidi" w:hAnsiTheme="minorBidi"/>
+          <w:sz w:val="24"/>
+          <w:szCs w:val="24"/>
+        </w:rPr>
+        <w:t>.</w:t>
+      </w:r>
+    </w:p>
+    <w:p>
+      <w:pPr>
+        <w:tabs>
+          <w:tab w:val="left" w:pos="426"/>
+        </w:tabs>
+        <w:spacing w:line="360" w:lineRule="auto"/>
+        <w:ind w:firstLine="567"/>
+        <w:jc w:val="both"/>
+        <w:rPr>
+          <w:rFonts w:asciiTheme="minorBidi" w:hAnsiTheme="minorBidi"/>
+          <w:sz w:val="24"/>
+          <w:szCs w:val="24"/>
+        </w:rPr>
+      </w:pPr>
+      <w:r>
+        <w:rPr>
+          <w:rFonts w:asciiTheme="minorBidi" w:hAnsiTheme="minorBidi"/>
+          <w:sz w:val="24"/>
+          <w:szCs w:val="24"/>
+        </w:rPr>
+        <w:t>Enterprise Architect permet le développement d'applications selon le schéma d'architecture orientée modèle ainsi que le schéma d'architecture orientée services.</w:t>
+      </w:r>
+    </w:p>
+    <w:p>
+      <w:pPr>
+        <w:tabs>
+          <w:tab w:val="left" w:pos="426"/>
+        </w:tabs>
+        <w:spacing w:line="360" w:lineRule="auto"/>
+        <w:ind w:firstLine="567"/>
+        <w:jc w:val="both"/>
+        <w:rPr>
+          <w:rFonts w:asciiTheme="minorBidi" w:hAnsiTheme="minorBidi"/>
+          <w:sz w:val="24"/>
+          <w:szCs w:val="24"/>
+        </w:rPr>
+      </w:pPr>
+      <w:r>
+        <w:rPr>
+          <w:rFonts w:asciiTheme="minorBidi" w:hAnsiTheme="minorBidi"/>
+          <w:sz w:val="24"/>
+          <w:szCs w:val="24"/>
+        </w:rPr>
+        <w:t>Enterprise Architect couvre tous les aspects du cycle de développement d'applications depuis la gestion des exigences, en passant par les phases de conception, la construction, tests et maintenance. Ces aspects sont appuyés par des fonctions de support tels que la traçabilité, la gestion de projet, ou encore le contrôle de version.</w:t>
+      </w:r>
+    </w:p>
+    <w:p>
+      <w:pPr>
+        <w:tabs>
+          <w:tab w:val="left" w:pos="426"/>
+        </w:tabs>
+        <w:spacing w:line="360" w:lineRule="auto"/>
+        <w:ind w:firstLine="567"/>
+        <w:jc w:val="both"/>
+        <w:rPr>
+          <w:rFonts w:asciiTheme="minorBidi" w:hAnsiTheme="minorBidi"/>
+          <w:sz w:val="24"/>
+          <w:szCs w:val="24"/>
+        </w:rPr>
+      </w:pPr>
+      <w:r>
+        <w:rPr>
+          <w:rFonts w:asciiTheme="minorBidi" w:hAnsiTheme="minorBidi"/>
+          <w:sz w:val="24"/>
+          <w:szCs w:val="24"/>
+        </w:rPr>
+        <w:t>Le produit est destiné aux analystes, développeurs, architectes, urbanistes de toutes structures : de petites et moyennes entreprises aux multinationales, ainsi que les organisations gouvernementales.</w:t>
       </w:r>
     </w:p>
     <w:p>
@@ -23138,24 +22396,27 @@
           <w:szCs w:val="28"/>
         </w:rPr>
       </w:pPr>
-      <w:bookmarkStart w:id="90" w:name="_Toc31931948"/>
+      <w:bookmarkStart w:id="85" w:name="_Toc31931945"/>
+      <w:proofErr w:type="spellStart"/>
       <w:r>
         <w:rPr>
           <w:rFonts w:asciiTheme="majorBidi" w:hAnsiTheme="majorBidi" w:cstheme="majorBidi"/>
           <w:sz w:val="28"/>
           <w:szCs w:val="28"/>
         </w:rPr>
-        <w:t>CSS3</w:t>
-      </w:r>
-      <w:bookmarkEnd w:id="90"/>
-    </w:p>
-    <w:p>
-      <w:pPr>
+        <w:t>Github</w:t>
+      </w:r>
+      <w:bookmarkEnd w:id="85"/>
+      <w:proofErr w:type="spellEnd"/>
+    </w:p>
+    <w:p>
+      <w:pPr>
+        <w:pStyle w:val="Paragraphedeliste"/>
         <w:keepNext/>
         <w:tabs>
           <w:tab w:val="left" w:pos="426"/>
         </w:tabs>
-        <w:ind w:firstLine="567"/>
+        <w:ind w:left="0" w:firstLine="567"/>
         <w:jc w:val="center"/>
       </w:pPr>
       <w:r>
@@ -23163,10 +22424,10 @@
           <w:noProof/>
         </w:rPr>
         <w:drawing>
-          <wp:inline distT="0" distB="0" distL="0" distR="0" wp14:anchorId="4C3E4EB0" wp14:editId="0D5D819E">
-            <wp:extent cx="1238250" cy="1228725"/>
+          <wp:inline distT="0" distB="0" distL="0" distR="0" wp14:anchorId="1B43CC85" wp14:editId="1309BF72">
+            <wp:extent cx="1371600" cy="1133475"/>
             <wp:effectExtent l="0" t="0" r="0" b="9525"/>
-            <wp:docPr id="82" name="Image 82"/>
+            <wp:docPr id="78" name="Image 78"/>
             <wp:cNvGraphicFramePr>
               <a:graphicFrameLocks xmlns:a="http://schemas.openxmlformats.org/drawingml/2006/main" noChangeAspect="1"/>
             </wp:cNvGraphicFramePr>
@@ -23186,7 +22447,7 @@
                   <pic:spPr>
                     <a:xfrm>
                       <a:off x="0" y="0"/>
-                      <a:ext cx="1238250" cy="1228725"/>
+                      <a:ext cx="1371600" cy="1133475"/>
                     </a:xfrm>
                     <a:prstGeom prst="rect">
                       <a:avLst/>
@@ -23211,32 +22472,22 @@
           <w:lang w:eastAsia="fr-FR"/>
         </w:rPr>
       </w:pPr>
-      <w:bookmarkStart w:id="91" w:name="_Toc31932033"/>
+      <w:bookmarkStart w:id="86" w:name="_Toc31932031"/>
       <w:r>
         <w:t xml:space="preserve">Figure </w:t>
       </w:r>
-      <w:r>
-        <w:fldChar w:fldCharType="begin"/>
-      </w:r>
-      <w:r>
-        <w:instrText xml:space="preserve"> SEQ Figure \* ARABIC </w:instrText>
-      </w:r>
-      <w:r>
-        <w:fldChar w:fldCharType="separate"/>
-      </w:r>
-      <w:r>
-        <w:rPr>
-          <w:noProof/>
-        </w:rPr>
-        <w:t>33</w:t>
-      </w:r>
-      <w:r>
-        <w:fldChar w:fldCharType="end"/>
-      </w:r>
-      <w:r>
-        <w:t xml:space="preserve"> : CSS logo</w:t>
-      </w:r>
-      <w:bookmarkEnd w:id="91"/>
+      <w:fldSimple w:instr=" SEQ Figure \* ARABIC ">
+        <w:r>
+          <w:rPr>
+            <w:noProof/>
+          </w:rPr>
+          <w:t>31</w:t>
+        </w:r>
+      </w:fldSimple>
+      <w:r>
+        <w:t xml:space="preserve"> : Git Bash logo</w:t>
+      </w:r>
+      <w:bookmarkEnd w:id="86"/>
     </w:p>
     <w:p>
       <w:pPr>
@@ -23258,31 +22509,52 @@
           <w:sz w:val="24"/>
           <w:szCs w:val="24"/>
         </w:rPr>
-        <w:t xml:space="preserve">Les CSS permettent de définir un aspect graphique réutilisable pour des éléments d’une page Web. Dans une application Ajax, l’interface utilisateur peut être modifiée dynamiquement grâce à ces feuilles de style. </w:t>
-      </w:r>
-    </w:p>
-    <w:p>
-      <w:pPr>
-        <w:tabs>
-          <w:tab w:val="left" w:pos="426"/>
-        </w:tabs>
-        <w:spacing w:line="360" w:lineRule="auto"/>
-        <w:ind w:firstLine="567"/>
+        <w:t xml:space="preserve">GitHub est un service web d'hébergement et de gestion de développement de logiciels, utilisant le logiciel de gestion de versions Git. Les logiciels de gestion de versions sont des logiciels qui permettent de sauvegarder toutes les modifications apportées sur un fichier. Ce qui est utile lorsque plusieurs personnes travaillent sur un même fichier. On peut ainsi voir qui a fait telle ou telle modification et quand elle a été </w:t>
+      </w:r>
+      <w:r>
+        <w:rPr>
+          <w:rFonts w:asciiTheme="minorBidi" w:hAnsiTheme="minorBidi"/>
+          <w:sz w:val="24"/>
+          <w:szCs w:val="24"/>
+        </w:rPr>
+        <w:lastRenderedPageBreak/>
+        <w:t>faite. À tout moment, il est possible de revenir à une version ultérieure du fichier, afin de corriger d'éventuelles erreurs par exemple.</w:t>
+      </w:r>
+    </w:p>
+    <w:p>
+      <w:pPr>
+        <w:pStyle w:val="Titre2"/>
+        <w:numPr>
+          <w:ilvl w:val="1"/>
+          <w:numId w:val="25"/>
+        </w:numPr>
+        <w:spacing w:after="240" w:line="240" w:lineRule="auto"/>
+        <w:ind w:left="567" w:hanging="567"/>
         <w:jc w:val="both"/>
         <w:rPr>
-          <w:rFonts w:asciiTheme="minorBidi" w:hAnsiTheme="minorBidi"/>
-          <w:sz w:val="24"/>
-          <w:szCs w:val="24"/>
-        </w:rPr>
-      </w:pPr>
-      <w:r>
-        <w:rPr>
-          <w:rFonts w:asciiTheme="minorBidi" w:hAnsiTheme="minorBidi"/>
-          <w:sz w:val="24"/>
-          <w:szCs w:val="24"/>
-        </w:rPr>
-        <w:t>Le concept de feuilles de styles repose sur le principe de la séparation du contenu de la présentation, dans l’élaboration de documents basés sur le HTML.</w:t>
-      </w:r>
+          <w:rFonts w:asciiTheme="majorBidi" w:eastAsia="Times New Roman" w:hAnsiTheme="majorBidi"/>
+          <w:b/>
+          <w:bCs/>
+          <w:iCs/>
+          <w:color w:val="4F81BD" w:themeColor="accent1"/>
+          <w:sz w:val="32"/>
+          <w:szCs w:val="32"/>
+        </w:rPr>
+      </w:pPr>
+      <w:bookmarkStart w:id="87" w:name="_Toc31931946"/>
+      <w:r>
+        <w:rPr>
+          <w:rFonts w:asciiTheme="majorBidi" w:eastAsia="Times New Roman" w:hAnsiTheme="majorBidi"/>
+          <w:b/>
+          <w:bCs/>
+          <w:iCs/>
+          <w:color w:val="4F81BD" w:themeColor="accent1"/>
+          <w:sz w:val="32"/>
+          <w:szCs w:val="32"/>
+        </w:rPr>
+        <w:t>Langages, technologies et API utilisées</w:t>
+      </w:r>
+      <w:bookmarkEnd w:id="87"/>
     </w:p>
     <w:p>
       <w:pPr>
@@ -23298,26 +22570,32 @@
           <w:szCs w:val="28"/>
         </w:rPr>
       </w:pPr>
-      <w:bookmarkStart w:id="92" w:name="_Toc31931949"/>
+      <w:bookmarkStart w:id="88" w:name="_Toc31931947"/>
       <w:r>
         <w:rPr>
           <w:rFonts w:asciiTheme="majorBidi" w:hAnsiTheme="majorBidi" w:cstheme="majorBidi"/>
           <w:sz w:val="28"/>
           <w:szCs w:val="28"/>
         </w:rPr>
-        <w:lastRenderedPageBreak/>
-        <w:t>JavaScript</w:t>
-      </w:r>
-      <w:bookmarkEnd w:id="92"/>
-    </w:p>
-    <w:p>
-      <w:pPr>
-        <w:pStyle w:val="Paragraphedeliste"/>
+        <w:t>HTML5</w:t>
+      </w:r>
+      <w:bookmarkEnd w:id="88"/>
+      <w:r>
+        <w:rPr>
+          <w:rFonts w:asciiTheme="majorBidi" w:hAnsiTheme="majorBidi" w:cstheme="majorBidi"/>
+          <w:sz w:val="28"/>
+          <w:szCs w:val="28"/>
+        </w:rPr>
+        <w:t xml:space="preserve"> </w:t>
+      </w:r>
+    </w:p>
+    <w:p>
+      <w:pPr>
         <w:keepNext/>
         <w:tabs>
           <w:tab w:val="left" w:pos="426"/>
         </w:tabs>
-        <w:ind w:left="0" w:firstLine="567"/>
+        <w:ind w:firstLine="567"/>
         <w:jc w:val="center"/>
       </w:pPr>
       <w:r>
@@ -23325,10 +22603,10 @@
           <w:noProof/>
         </w:rPr>
         <w:drawing>
-          <wp:inline distT="0" distB="0" distL="0" distR="0" wp14:anchorId="0600B07D" wp14:editId="637F5059">
-            <wp:extent cx="933450" cy="1104900"/>
-            <wp:effectExtent l="0" t="0" r="0" b="0"/>
-            <wp:docPr id="81" name="Image 81"/>
+          <wp:inline distT="0" distB="0" distL="0" distR="0" wp14:anchorId="15E5AAB9" wp14:editId="26D32FE2">
+            <wp:extent cx="914400" cy="923925"/>
+            <wp:effectExtent l="0" t="0" r="0" b="9525"/>
+            <wp:docPr id="80" name="Image 80"/>
             <wp:cNvGraphicFramePr>
               <a:graphicFrameLocks xmlns:a="http://schemas.openxmlformats.org/drawingml/2006/main" noChangeAspect="1"/>
             </wp:cNvGraphicFramePr>
@@ -23348,6 +22626,303 @@
                   <pic:spPr>
                     <a:xfrm>
                       <a:off x="0" y="0"/>
+                      <a:ext cx="914400" cy="923925"/>
+                    </a:xfrm>
+                    <a:prstGeom prst="rect">
+                      <a:avLst/>
+                    </a:prstGeom>
+                  </pic:spPr>
+                </pic:pic>
+              </a:graphicData>
+            </a:graphic>
+          </wp:inline>
+        </w:drawing>
+      </w:r>
+    </w:p>
+    <w:p>
+      <w:pPr>
+        <w:pStyle w:val="Lgende"/>
+        <w:tabs>
+          <w:tab w:val="left" w:pos="426"/>
+        </w:tabs>
+        <w:ind w:firstLine="567"/>
+        <w:jc w:val="center"/>
+        <w:rPr>
+          <w:lang w:eastAsia="fr-FR"/>
+        </w:rPr>
+      </w:pPr>
+      <w:bookmarkStart w:id="89" w:name="_Toc31932032"/>
+      <w:r>
+        <w:t xml:space="preserve">Figure </w:t>
+      </w:r>
+      <w:fldSimple w:instr=" SEQ Figure \* ARABIC ">
+        <w:r>
+          <w:rPr>
+            <w:noProof/>
+          </w:rPr>
+          <w:t>32</w:t>
+        </w:r>
+      </w:fldSimple>
+      <w:r>
+        <w:t xml:space="preserve"> : HTML logo</w:t>
+      </w:r>
+      <w:bookmarkEnd w:id="89"/>
+    </w:p>
+    <w:p>
+      <w:pPr>
+        <w:tabs>
+          <w:tab w:val="left" w:pos="426"/>
+        </w:tabs>
+        <w:spacing w:line="360" w:lineRule="auto"/>
+        <w:ind w:firstLine="567"/>
+        <w:jc w:val="both"/>
+        <w:rPr>
+          <w:rFonts w:asciiTheme="minorBidi" w:hAnsiTheme="minorBidi"/>
+          <w:sz w:val="24"/>
+          <w:szCs w:val="24"/>
+        </w:rPr>
+      </w:pPr>
+      <w:r>
+        <w:rPr>
+          <w:rFonts w:asciiTheme="minorBidi" w:hAnsiTheme="minorBidi"/>
+          <w:sz w:val="24"/>
+          <w:szCs w:val="24"/>
+        </w:rPr>
+        <w:t xml:space="preserve">Est un langage informatique utilisé sur internet. Ce langage est utilisé pour créer des pages web. L'acronyme signifie HyperText Markup </w:t>
+      </w:r>
+      <w:proofErr w:type="spellStart"/>
+      <w:r>
+        <w:rPr>
+          <w:rFonts w:asciiTheme="minorBidi" w:hAnsiTheme="minorBidi"/>
+          <w:sz w:val="24"/>
+          <w:szCs w:val="24"/>
+        </w:rPr>
+        <w:t>Language</w:t>
+      </w:r>
+      <w:proofErr w:type="spellEnd"/>
+      <w:r>
+        <w:rPr>
+          <w:rFonts w:asciiTheme="minorBidi" w:hAnsiTheme="minorBidi"/>
+          <w:sz w:val="24"/>
+          <w:szCs w:val="24"/>
+        </w:rPr>
+        <w:t>, ce qui signifie en français "langage de balisage d'hypertexte". Cette signification porte bien son nom puisqu'effectivement ce langage permet de réaliser de l'hypertexte à base d'une structure de balisage.</w:t>
+      </w:r>
+    </w:p>
+    <w:p>
+      <w:pPr>
+        <w:pStyle w:val="Titre3"/>
+        <w:numPr>
+          <w:ilvl w:val="2"/>
+          <w:numId w:val="25"/>
+        </w:numPr>
+        <w:spacing w:before="40" w:after="240" w:line="240" w:lineRule="auto"/>
+        <w:rPr>
+          <w:rFonts w:asciiTheme="majorBidi" w:hAnsiTheme="majorBidi" w:cstheme="majorBidi"/>
+          <w:sz w:val="28"/>
+          <w:szCs w:val="28"/>
+        </w:rPr>
+      </w:pPr>
+      <w:bookmarkStart w:id="90" w:name="_Toc31931948"/>
+      <w:r>
+        <w:rPr>
+          <w:rFonts w:asciiTheme="majorBidi" w:hAnsiTheme="majorBidi" w:cstheme="majorBidi"/>
+          <w:sz w:val="28"/>
+          <w:szCs w:val="28"/>
+        </w:rPr>
+        <w:t>CSS3</w:t>
+      </w:r>
+      <w:bookmarkEnd w:id="90"/>
+    </w:p>
+    <w:p>
+      <w:pPr>
+        <w:keepNext/>
+        <w:tabs>
+          <w:tab w:val="left" w:pos="426"/>
+        </w:tabs>
+        <w:ind w:firstLine="567"/>
+        <w:jc w:val="center"/>
+      </w:pPr>
+      <w:r>
+        <w:rPr>
+          <w:noProof/>
+        </w:rPr>
+        <w:drawing>
+          <wp:inline distT="0" distB="0" distL="0" distR="0" wp14:anchorId="4C3E4EB0" wp14:editId="0D5D819E">
+            <wp:extent cx="1238250" cy="1228725"/>
+            <wp:effectExtent l="0" t="0" r="0" b="9525"/>
+            <wp:docPr id="82" name="Image 82"/>
+            <wp:cNvGraphicFramePr>
+              <a:graphicFrameLocks xmlns:a="http://schemas.openxmlformats.org/drawingml/2006/main" noChangeAspect="1"/>
+            </wp:cNvGraphicFramePr>
+            <a:graphic xmlns:a="http://schemas.openxmlformats.org/drawingml/2006/main">
+              <a:graphicData uri="http://schemas.openxmlformats.org/drawingml/2006/picture">
+                <pic:pic xmlns:pic="http://schemas.openxmlformats.org/drawingml/2006/picture">
+                  <pic:nvPicPr>
+                    <pic:cNvPr id="1" name=""/>
+                    <pic:cNvPicPr/>
+                  </pic:nvPicPr>
+                  <pic:blipFill>
+                    <a:blip r:embed="rId46"/>
+                    <a:stretch>
+                      <a:fillRect/>
+                    </a:stretch>
+                  </pic:blipFill>
+                  <pic:spPr>
+                    <a:xfrm>
+                      <a:off x="0" y="0"/>
+                      <a:ext cx="1238250" cy="1228725"/>
+                    </a:xfrm>
+                    <a:prstGeom prst="rect">
+                      <a:avLst/>
+                    </a:prstGeom>
+                  </pic:spPr>
+                </pic:pic>
+              </a:graphicData>
+            </a:graphic>
+          </wp:inline>
+        </w:drawing>
+      </w:r>
+    </w:p>
+    <w:p>
+      <w:pPr>
+        <w:pStyle w:val="Lgende"/>
+        <w:tabs>
+          <w:tab w:val="left" w:pos="426"/>
+        </w:tabs>
+        <w:ind w:firstLine="567"/>
+        <w:jc w:val="center"/>
+        <w:rPr>
+          <w:lang w:eastAsia="fr-FR"/>
+        </w:rPr>
+      </w:pPr>
+      <w:bookmarkStart w:id="91" w:name="_Toc31932033"/>
+      <w:r>
+        <w:t xml:space="preserve">Figure </w:t>
+      </w:r>
+      <w:fldSimple w:instr=" SEQ Figure \* ARABIC ">
+        <w:r>
+          <w:rPr>
+            <w:noProof/>
+          </w:rPr>
+          <w:t>33</w:t>
+        </w:r>
+      </w:fldSimple>
+      <w:r>
+        <w:t xml:space="preserve"> : CSS logo</w:t>
+      </w:r>
+      <w:bookmarkEnd w:id="91"/>
+    </w:p>
+    <w:p>
+      <w:pPr>
+        <w:tabs>
+          <w:tab w:val="left" w:pos="426"/>
+        </w:tabs>
+        <w:spacing w:line="360" w:lineRule="auto"/>
+        <w:ind w:firstLine="567"/>
+        <w:jc w:val="both"/>
+        <w:rPr>
+          <w:rFonts w:asciiTheme="minorBidi" w:hAnsiTheme="minorBidi"/>
+          <w:sz w:val="24"/>
+          <w:szCs w:val="24"/>
+        </w:rPr>
+      </w:pPr>
+      <w:r>
+        <w:rPr>
+          <w:rFonts w:asciiTheme="minorBidi" w:hAnsiTheme="minorBidi"/>
+          <w:sz w:val="24"/>
+          <w:szCs w:val="24"/>
+        </w:rPr>
+        <w:t xml:space="preserve">Les CSS permettent de définir un aspect graphique réutilisable pour des éléments d’une page Web. Dans une application Ajax, l’interface utilisateur peut être modifiée dynamiquement grâce à ces feuilles de style. </w:t>
+      </w:r>
+    </w:p>
+    <w:p>
+      <w:pPr>
+        <w:tabs>
+          <w:tab w:val="left" w:pos="426"/>
+        </w:tabs>
+        <w:spacing w:line="360" w:lineRule="auto"/>
+        <w:ind w:firstLine="567"/>
+        <w:jc w:val="both"/>
+        <w:rPr>
+          <w:rFonts w:asciiTheme="minorBidi" w:hAnsiTheme="minorBidi"/>
+          <w:sz w:val="24"/>
+          <w:szCs w:val="24"/>
+        </w:rPr>
+      </w:pPr>
+      <w:r>
+        <w:rPr>
+          <w:rFonts w:asciiTheme="minorBidi" w:hAnsiTheme="minorBidi"/>
+          <w:sz w:val="24"/>
+          <w:szCs w:val="24"/>
+        </w:rPr>
+        <w:t>Le concept de feuilles de styles repose sur le principe de la séparation du contenu de la présentation, dans l’élaboration de documents basés sur le HTML.</w:t>
+      </w:r>
+    </w:p>
+    <w:p>
+      <w:pPr>
+        <w:pStyle w:val="Titre3"/>
+        <w:numPr>
+          <w:ilvl w:val="2"/>
+          <w:numId w:val="25"/>
+        </w:numPr>
+        <w:spacing w:before="40" w:after="240" w:line="240" w:lineRule="auto"/>
+        <w:rPr>
+          <w:rFonts w:asciiTheme="majorBidi" w:hAnsiTheme="majorBidi" w:cstheme="majorBidi"/>
+          <w:sz w:val="28"/>
+          <w:szCs w:val="28"/>
+        </w:rPr>
+      </w:pPr>
+      <w:bookmarkStart w:id="92" w:name="_Toc31931949"/>
+      <w:r>
+        <w:rPr>
+          <w:rFonts w:asciiTheme="majorBidi" w:hAnsiTheme="majorBidi" w:cstheme="majorBidi"/>
+          <w:sz w:val="28"/>
+          <w:szCs w:val="28"/>
+        </w:rPr>
+        <w:lastRenderedPageBreak/>
+        <w:t>JavaScript</w:t>
+      </w:r>
+      <w:bookmarkEnd w:id="92"/>
+    </w:p>
+    <w:p>
+      <w:pPr>
+        <w:pStyle w:val="Paragraphedeliste"/>
+        <w:keepNext/>
+        <w:tabs>
+          <w:tab w:val="left" w:pos="426"/>
+        </w:tabs>
+        <w:ind w:left="0" w:firstLine="567"/>
+        <w:jc w:val="center"/>
+      </w:pPr>
+      <w:r>
+        <w:rPr>
+          <w:noProof/>
+        </w:rPr>
+        <w:drawing>
+          <wp:inline distT="0" distB="0" distL="0" distR="0" wp14:anchorId="0600B07D" wp14:editId="637F5059">
+            <wp:extent cx="933450" cy="1104900"/>
+            <wp:effectExtent l="0" t="0" r="0" b="0"/>
+            <wp:docPr id="81" name="Image 81"/>
+            <wp:cNvGraphicFramePr>
+              <a:graphicFrameLocks xmlns:a="http://schemas.openxmlformats.org/drawingml/2006/main" noChangeAspect="1"/>
+            </wp:cNvGraphicFramePr>
+            <a:graphic xmlns:a="http://schemas.openxmlformats.org/drawingml/2006/main">
+              <a:graphicData uri="http://schemas.openxmlformats.org/drawingml/2006/picture">
+                <pic:pic xmlns:pic="http://schemas.openxmlformats.org/drawingml/2006/picture">
+                  <pic:nvPicPr>
+                    <pic:cNvPr id="1" name=""/>
+                    <pic:cNvPicPr/>
+                  </pic:nvPicPr>
+                  <pic:blipFill>
+                    <a:blip r:embed="rId47"/>
+                    <a:stretch>
+                      <a:fillRect/>
+                    </a:stretch>
+                  </pic:blipFill>
+                  <pic:spPr>
+                    <a:xfrm>
+                      <a:off x="0" y="0"/>
                       <a:ext cx="933450" cy="1104900"/>
                     </a:xfrm>
                     <a:prstGeom prst="rect">
@@ -23377,24 +22952,14 @@
       <w:r>
         <w:t xml:space="preserve">Figure </w:t>
       </w:r>
-      <w:r>
-        <w:fldChar w:fldCharType="begin"/>
-      </w:r>
-      <w:r>
-        <w:instrText xml:space="preserve"> SEQ Figure \* ARABIC </w:instrText>
-      </w:r>
-      <w:r>
-        <w:fldChar w:fldCharType="separate"/>
-      </w:r>
-      <w:r>
-        <w:rPr>
-          <w:noProof/>
-        </w:rPr>
-        <w:t>34</w:t>
-      </w:r>
-      <w:r>
-        <w:fldChar w:fldCharType="end"/>
-      </w:r>
+      <w:fldSimple w:instr=" SEQ Figure \* ARABIC ">
+        <w:r>
+          <w:rPr>
+            <w:noProof/>
+          </w:rPr>
+          <w:t>34</w:t>
+        </w:r>
+      </w:fldSimple>
       <w:r>
         <w:t>: javascript logo</w:t>
       </w:r>
@@ -23682,7 +23247,7 @@
                     </pic:cNvPicPr>
                   </pic:nvPicPr>
                   <pic:blipFill>
-                    <a:blip r:embed="rId46">
+                    <a:blip r:embed="rId48">
                       <a:extLst>
                         <a:ext uri="{28A0092B-C50C-407E-A947-70E740481C1C}">
                           <a14:useLocalDpi xmlns:a14="http://schemas.microsoft.com/office/drawing/2010/main" val="0"/>
@@ -23759,27 +23324,14 @@
       <w:r>
         <w:t xml:space="preserve">Figure </w:t>
       </w:r>
-      <w:r>
-        <w:fldChar w:fldCharType="begin"/>
-      </w:r>
-      <w:r>
-        <w:instrText xml:space="preserve"> SEQ Figure \* ARABIC </w:instrText>
-      </w:r>
-      <w:r>
-        <w:fldChar w:fldCharType="separate"/>
-      </w:r>
-      <w:r>
-        <w:rPr>
-          <w:noProof/>
-        </w:rPr>
-        <w:t>35</w:t>
-      </w:r>
-      <w:r>
-        <w:rPr>
-          <w:noProof/>
-        </w:rPr>
-        <w:fldChar w:fldCharType="end"/>
-      </w:r>
+      <w:fldSimple w:instr=" SEQ Figure \* ARABIC ">
+        <w:r>
+          <w:rPr>
+            <w:noProof/>
+          </w:rPr>
+          <w:t>35</w:t>
+        </w:r>
+      </w:fldSimple>
       <w:r>
         <w:t> : Le logo de UML</w:t>
       </w:r>
@@ -23867,7 +23419,7 @@
                     <pic:cNvPicPr/>
                   </pic:nvPicPr>
                   <pic:blipFill>
-                    <a:blip r:embed="rId47"/>
+                    <a:blip r:embed="rId49"/>
                     <a:stretch>
                       <a:fillRect/>
                     </a:stretch>
@@ -23904,24 +23456,14 @@
       <w:r>
         <w:t xml:space="preserve">Figure </w:t>
       </w:r>
-      <w:r>
-        <w:fldChar w:fldCharType="begin"/>
-      </w:r>
-      <w:r>
-        <w:instrText xml:space="preserve"> SEQ Figure \* ARABIC </w:instrText>
-      </w:r>
-      <w:r>
-        <w:fldChar w:fldCharType="separate"/>
-      </w:r>
-      <w:r>
-        <w:rPr>
-          <w:noProof/>
-        </w:rPr>
-        <w:t>36</w:t>
-      </w:r>
-      <w:r>
-        <w:fldChar w:fldCharType="end"/>
-      </w:r>
+      <w:fldSimple w:instr=" SEQ Figure \* ARABIC ">
+        <w:r>
+          <w:rPr>
+            <w:noProof/>
+          </w:rPr>
+          <w:t>36</w:t>
+        </w:r>
+      </w:fldSimple>
       <w:r>
         <w:t xml:space="preserve"> : Bootstrap logo</w:t>
       </w:r>
@@ -24004,7 +23546,7 @@
                     <pic:cNvPicPr/>
                   </pic:nvPicPr>
                   <pic:blipFill>
-                    <a:blip r:embed="rId48"/>
+                    <a:blip r:embed="rId50"/>
                     <a:stretch>
                       <a:fillRect/>
                     </a:stretch>
@@ -24041,24 +23583,14 @@
       <w:r>
         <w:t xml:space="preserve">Figure </w:t>
       </w:r>
-      <w:r>
-        <w:fldChar w:fldCharType="begin"/>
-      </w:r>
-      <w:r>
-        <w:instrText xml:space="preserve"> SEQ Figure \* ARABIC </w:instrText>
-      </w:r>
-      <w:r>
-        <w:fldChar w:fldCharType="separate"/>
-      </w:r>
-      <w:r>
-        <w:rPr>
-          <w:noProof/>
-        </w:rPr>
-        <w:t>37</w:t>
-      </w:r>
-      <w:r>
-        <w:fldChar w:fldCharType="end"/>
-      </w:r>
+      <w:fldSimple w:instr=" SEQ Figure \* ARABIC ">
+        <w:r>
+          <w:rPr>
+            <w:noProof/>
+          </w:rPr>
+          <w:t>37</w:t>
+        </w:r>
+      </w:fldSimple>
       <w:r>
         <w:t xml:space="preserve"> : jQuery logo</w:t>
       </w:r>
@@ -24626,6 +24158,7 @@
           <w:rFonts w:asciiTheme="minorBidi" w:hAnsiTheme="minorBidi"/>
           <w:b/>
           <w:bCs/>
+          <w:noProof/>
           <w:sz w:val="24"/>
           <w:szCs w:val="24"/>
         </w:rPr>
@@ -24647,7 +24180,7 @@
                     </pic:cNvPicPr>
                   </pic:nvPicPr>
                   <pic:blipFill>
-                    <a:blip r:embed="rId49">
+                    <a:blip r:embed="rId51">
                       <a:extLst>
                         <a:ext uri="{28A0092B-C50C-407E-A947-70E740481C1C}">
                           <a14:useLocalDpi xmlns:a14="http://schemas.microsoft.com/office/drawing/2010/main" val="0"/>
@@ -24699,24 +24232,14 @@
       <w:r>
         <w:t xml:space="preserve">Figure </w:t>
       </w:r>
-      <w:r>
-        <w:fldChar w:fldCharType="begin"/>
-      </w:r>
-      <w:r>
-        <w:instrText xml:space="preserve"> SEQ Figure \* ARABIC </w:instrText>
-      </w:r>
-      <w:r>
-        <w:fldChar w:fldCharType="separate"/>
-      </w:r>
-      <w:r>
-        <w:rPr>
-          <w:noProof/>
-        </w:rPr>
-        <w:t>38</w:t>
-      </w:r>
-      <w:r>
-        <w:fldChar w:fldCharType="end"/>
-      </w:r>
+      <w:fldSimple w:instr=" SEQ Figure \* ARABIC ">
+        <w:r>
+          <w:rPr>
+            <w:noProof/>
+          </w:rPr>
+          <w:t>38</w:t>
+        </w:r>
+      </w:fldSimple>
       <w:r>
         <w:t xml:space="preserve"> : </w:t>
       </w:r>
@@ -25682,7 +25205,7 @@
 </file>
 
 <file path=word/endnotes.xml><?xml version="1.0" encoding="utf-8"?>
-<w:endnotes xmlns:wpc="http://schemas.microsoft.com/office/word/2010/wordprocessingCanvas" xmlns:cx="http://schemas.microsoft.com/office/drawing/2014/chartex" xmlns:cx1="http://schemas.microsoft.com/office/drawing/2015/9/8/chartex" xmlns:cx2="http://schemas.microsoft.com/office/drawing/2015/10/21/chartex" xmlns:cx3="http://schemas.microsoft.com/office/drawing/2016/5/9/chartex" xmlns:cx4="http://schemas.microsoft.com/office/drawing/2016/5/10/chartex" xmlns:cx5="http://schemas.microsoft.com/office/drawing/2016/5/11/chartex" xmlns:cx6="http://schemas.microsoft.com/office/drawing/2016/5/12/chartex" xmlns:cx7="http://schemas.microsoft.com/office/drawing/2016/5/13/chartex" xmlns:cx8="http://schemas.microsoft.com/office/drawing/2016/5/14/chartex" xmlns:mc="http://schemas.openxmlformats.org/markup-compatibility/2006" xmlns:aink="http://schemas.microsoft.com/office/drawing/2016/ink" xmlns:am3d="http://schemas.microsoft.com/office/drawing/2017/model3d" xmlns:o="urn:schemas-microsoft-com:office:office" xmlns:r="http://schemas.openxmlformats.org/officeDocument/2006/relationships" xmlns:m="http://schemas.openxmlformats.org/officeDocument/2006/math" xmlns:v="urn:schemas-microsoft-com:vml" xmlns:wp14="http://schemas.microsoft.com/office/word/2010/wordprocessingDrawing" xmlns:wp="http://schemas.openxmlformats.org/drawingml/2006/wordprocessingDrawing" xmlns:w10="urn:schemas-microsoft-com:office:word" xmlns:w="http://schemas.openxmlformats.org/wordprocessingml/2006/main" xmlns:w14="http://schemas.microsoft.com/office/word/2010/wordml" xmlns:w15="http://schemas.microsoft.com/office/word/2012/wordml" xmlns:w16cid="http://schemas.microsoft.com/office/word/2016/wordml/cid" xmlns:w16se="http://schemas.microsoft.com/office/word/2015/wordml/symex" xmlns:wpg="http://schemas.microsoft.com/office/word/2010/wordprocessingGroup" xmlns:wpi="http://schemas.microsoft.com/office/word/2010/wordprocessingInk" xmlns:wne="http://schemas.microsoft.com/office/word/2006/wordml" xmlns:wps="http://schemas.microsoft.com/office/word/2010/wordprocessingShape" mc:Ignorable="w14 w15 w16se w16cid wp14">
+<w:endnotes xmlns:wpc="http://schemas.microsoft.com/office/word/2010/wordprocessingCanvas" xmlns:cx="http://schemas.microsoft.com/office/drawing/2014/chartex" xmlns:cx1="http://schemas.microsoft.com/office/drawing/2015/9/8/chartex" xmlns:cx2="http://schemas.microsoft.com/office/drawing/2015/10/21/chartex" xmlns:cx3="http://schemas.microsoft.com/office/drawing/2016/5/9/chartex" xmlns:cx4="http://schemas.microsoft.com/office/drawing/2016/5/10/chartex" xmlns:cx5="http://schemas.microsoft.com/office/drawing/2016/5/11/chartex" xmlns:cx6="http://schemas.microsoft.com/office/drawing/2016/5/12/chartex" xmlns:cx7="http://schemas.microsoft.com/office/drawing/2016/5/13/chartex" xmlns:cx8="http://schemas.microsoft.com/office/drawing/2016/5/14/chartex" xmlns:mc="http://schemas.openxmlformats.org/markup-compatibility/2006" xmlns:aink="http://schemas.microsoft.com/office/drawing/2016/ink" xmlns:am3d="http://schemas.microsoft.com/office/drawing/2017/model3d" xmlns:o="urn:schemas-microsoft-com:office:office" xmlns:r="http://schemas.openxmlformats.org/officeDocument/2006/relationships" xmlns:m="http://schemas.openxmlformats.org/officeDocument/2006/math" xmlns:v="urn:schemas-microsoft-com:vml" xmlns:wp14="http://schemas.microsoft.com/office/word/2010/wordprocessingDrawing" xmlns:wp="http://schemas.openxmlformats.org/drawingml/2006/wordprocessingDrawing" xmlns:w10="urn:schemas-microsoft-com:office:word" xmlns:w="http://schemas.openxmlformats.org/wordprocessingml/2006/main" xmlns:w14="http://schemas.microsoft.com/office/word/2010/wordml" xmlns:w15="http://schemas.microsoft.com/office/word/2012/wordml" xmlns:w16cex="http://schemas.microsoft.com/office/word/2018/wordml/cex" xmlns:w16cid="http://schemas.microsoft.com/office/word/2016/wordml/cid" xmlns:w16="http://schemas.microsoft.com/office/word/2018/wordml" xmlns:w16se="http://schemas.microsoft.com/office/word/2015/wordml/symex" xmlns:wpg="http://schemas.microsoft.com/office/word/2010/wordprocessingGroup" xmlns:wpi="http://schemas.microsoft.com/office/word/2010/wordprocessingInk" xmlns:wne="http://schemas.microsoft.com/office/word/2006/wordml" xmlns:wps="http://schemas.microsoft.com/office/word/2010/wordprocessingShape" mc:Ignorable="w14 w15 w16se w16cid w16 w16cex wp14">
   <w:endnote w:type="separator" w:id="-1">
     <w:p>
       <w:pPr>
@@ -25707,7 +25230,7 @@
 </file>
 
 <file path=word/footer1.xml><?xml version="1.0" encoding="utf-8"?>
-<w:ftr xmlns:wpc="http://schemas.microsoft.com/office/word/2010/wordprocessingCanvas" xmlns:cx="http://schemas.microsoft.com/office/drawing/2014/chartex" xmlns:cx1="http://schemas.microsoft.com/office/drawing/2015/9/8/chartex" xmlns:cx2="http://schemas.microsoft.com/office/drawing/2015/10/21/chartex" xmlns:cx3="http://schemas.microsoft.com/office/drawing/2016/5/9/chartex" xmlns:cx4="http://schemas.microsoft.com/office/drawing/2016/5/10/chartex" xmlns:cx5="http://schemas.microsoft.com/office/drawing/2016/5/11/chartex" xmlns:cx6="http://schemas.microsoft.com/office/drawing/2016/5/12/chartex" xmlns:cx7="http://schemas.microsoft.com/office/drawing/2016/5/13/chartex" xmlns:cx8="http://schemas.microsoft.com/office/drawing/2016/5/14/chartex" xmlns:mc="http://schemas.openxmlformats.org/markup-compatibility/2006" xmlns:aink="http://schemas.microsoft.com/office/drawing/2016/ink" xmlns:am3d="http://schemas.microsoft.com/office/drawing/2017/model3d" xmlns:o="urn:schemas-microsoft-com:office:office" xmlns:r="http://schemas.openxmlformats.org/officeDocument/2006/relationships" xmlns:m="http://schemas.openxmlformats.org/officeDocument/2006/math" xmlns:v="urn:schemas-microsoft-com:vml" xmlns:wp14="http://schemas.microsoft.com/office/word/2010/wordprocessingDrawing" xmlns:wp="http://schemas.openxmlformats.org/drawingml/2006/wordprocessingDrawing" xmlns:w10="urn:schemas-microsoft-com:office:word" xmlns:w="http://schemas.openxmlformats.org/wordprocessingml/2006/main" xmlns:w14="http://schemas.microsoft.com/office/word/2010/wordml" xmlns:w15="http://schemas.microsoft.com/office/word/2012/wordml" xmlns:w16cid="http://schemas.microsoft.com/office/word/2016/wordml/cid" xmlns:w16se="http://schemas.microsoft.com/office/word/2015/wordml/symex" xmlns:wpg="http://schemas.microsoft.com/office/word/2010/wordprocessingGroup" xmlns:wpi="http://schemas.microsoft.com/office/word/2010/wordprocessingInk" xmlns:wne="http://schemas.microsoft.com/office/word/2006/wordml" xmlns:wps="http://schemas.microsoft.com/office/word/2010/wordprocessingShape" mc:Ignorable="w14 w15 w16se w16cid wp14">
+<w:ftr xmlns:wpc="http://schemas.microsoft.com/office/word/2010/wordprocessingCanvas" xmlns:cx="http://schemas.microsoft.com/office/drawing/2014/chartex" xmlns:cx1="http://schemas.microsoft.com/office/drawing/2015/9/8/chartex" xmlns:cx2="http://schemas.microsoft.com/office/drawing/2015/10/21/chartex" xmlns:cx3="http://schemas.microsoft.com/office/drawing/2016/5/9/chartex" xmlns:cx4="http://schemas.microsoft.com/office/drawing/2016/5/10/chartex" xmlns:cx5="http://schemas.microsoft.com/office/drawing/2016/5/11/chartex" xmlns:cx6="http://schemas.microsoft.com/office/drawing/2016/5/12/chartex" xmlns:cx7="http://schemas.microsoft.com/office/drawing/2016/5/13/chartex" xmlns:cx8="http://schemas.microsoft.com/office/drawing/2016/5/14/chartex" xmlns:mc="http://schemas.openxmlformats.org/markup-compatibility/2006" xmlns:aink="http://schemas.microsoft.com/office/drawing/2016/ink" xmlns:am3d="http://schemas.microsoft.com/office/drawing/2017/model3d" xmlns:o="urn:schemas-microsoft-com:office:office" xmlns:r="http://schemas.openxmlformats.org/officeDocument/2006/relationships" xmlns:m="http://schemas.openxmlformats.org/officeDocument/2006/math" xmlns:v="urn:schemas-microsoft-com:vml" xmlns:wp14="http://schemas.microsoft.com/office/word/2010/wordprocessingDrawing" xmlns:wp="http://schemas.openxmlformats.org/drawingml/2006/wordprocessingDrawing" xmlns:w10="urn:schemas-microsoft-com:office:word" xmlns:w="http://schemas.openxmlformats.org/wordprocessingml/2006/main" xmlns:w14="http://schemas.microsoft.com/office/word/2010/wordml" xmlns:w15="http://schemas.microsoft.com/office/word/2012/wordml" xmlns:w16cex="http://schemas.microsoft.com/office/word/2018/wordml/cex" xmlns:w16cid="http://schemas.microsoft.com/office/word/2016/wordml/cid" xmlns:w16="http://schemas.microsoft.com/office/word/2018/wordml" xmlns:w16se="http://schemas.microsoft.com/office/word/2015/wordml/symex" xmlns:wpg="http://schemas.microsoft.com/office/word/2010/wordprocessingGroup" xmlns:wpi="http://schemas.microsoft.com/office/word/2010/wordprocessingInk" xmlns:wne="http://schemas.microsoft.com/office/word/2006/wordml" xmlns:wps="http://schemas.microsoft.com/office/word/2010/wordprocessingShape" mc:Ignorable="w14 w15 w16se w16cid w16 w16cex wp14">
   <w:p>
     <w:pPr>
       <w:pStyle w:val="Pieddepage"/>
@@ -25722,7 +25245,7 @@
 </file>
 
 <file path=word/footer2.xml><?xml version="1.0" encoding="utf-8"?>
-<w:ftr xmlns:wpc="http://schemas.microsoft.com/office/word/2010/wordprocessingCanvas" xmlns:cx="http://schemas.microsoft.com/office/drawing/2014/chartex" xmlns:cx1="http://schemas.microsoft.com/office/drawing/2015/9/8/chartex" xmlns:cx2="http://schemas.microsoft.com/office/drawing/2015/10/21/chartex" xmlns:cx3="http://schemas.microsoft.com/office/drawing/2016/5/9/chartex" xmlns:cx4="http://schemas.microsoft.com/office/drawing/2016/5/10/chartex" xmlns:cx5="http://schemas.microsoft.com/office/drawing/2016/5/11/chartex" xmlns:cx6="http://schemas.microsoft.com/office/drawing/2016/5/12/chartex" xmlns:cx7="http://schemas.microsoft.com/office/drawing/2016/5/13/chartex" xmlns:cx8="http://schemas.microsoft.com/office/drawing/2016/5/14/chartex" xmlns:mc="http://schemas.openxmlformats.org/markup-compatibility/2006" xmlns:aink="http://schemas.microsoft.com/office/drawing/2016/ink" xmlns:am3d="http://schemas.microsoft.com/office/drawing/2017/model3d" xmlns:o="urn:schemas-microsoft-com:office:office" xmlns:r="http://schemas.openxmlformats.org/officeDocument/2006/relationships" xmlns:m="http://schemas.openxmlformats.org/officeDocument/2006/math" xmlns:v="urn:schemas-microsoft-com:vml" xmlns:wp14="http://schemas.microsoft.com/office/word/2010/wordprocessingDrawing" xmlns:wp="http://schemas.openxmlformats.org/drawingml/2006/wordprocessingDrawing" xmlns:w10="urn:schemas-microsoft-com:office:word" xmlns:w="http://schemas.openxmlformats.org/wordprocessingml/2006/main" xmlns:w14="http://schemas.microsoft.com/office/word/2010/wordml" xmlns:w15="http://schemas.microsoft.com/office/word/2012/wordml" xmlns:w16cid="http://schemas.microsoft.com/office/word/2016/wordml/cid" xmlns:w16se="http://schemas.microsoft.com/office/word/2015/wordml/symex" xmlns:wpg="http://schemas.microsoft.com/office/word/2010/wordprocessingGroup" xmlns:wpi="http://schemas.microsoft.com/office/word/2010/wordprocessingInk" xmlns:wne="http://schemas.microsoft.com/office/word/2006/wordml" xmlns:wps="http://schemas.microsoft.com/office/word/2010/wordprocessingShape" mc:Ignorable="w14 w15 w16se w16cid wp14">
+<w:ftr xmlns:wpc="http://schemas.microsoft.com/office/word/2010/wordprocessingCanvas" xmlns:cx="http://schemas.microsoft.com/office/drawing/2014/chartex" xmlns:cx1="http://schemas.microsoft.com/office/drawing/2015/9/8/chartex" xmlns:cx2="http://schemas.microsoft.com/office/drawing/2015/10/21/chartex" xmlns:cx3="http://schemas.microsoft.com/office/drawing/2016/5/9/chartex" xmlns:cx4="http://schemas.microsoft.com/office/drawing/2016/5/10/chartex" xmlns:cx5="http://schemas.microsoft.com/office/drawing/2016/5/11/chartex" xmlns:cx6="http://schemas.microsoft.com/office/drawing/2016/5/12/chartex" xmlns:cx7="http://schemas.microsoft.com/office/drawing/2016/5/13/chartex" xmlns:cx8="http://schemas.microsoft.com/office/drawing/2016/5/14/chartex" xmlns:mc="http://schemas.openxmlformats.org/markup-compatibility/2006" xmlns:aink="http://schemas.microsoft.com/office/drawing/2016/ink" xmlns:am3d="http://schemas.microsoft.com/office/drawing/2017/model3d" xmlns:o="urn:schemas-microsoft-com:office:office" xmlns:r="http://schemas.openxmlformats.org/officeDocument/2006/relationships" xmlns:m="http://schemas.openxmlformats.org/officeDocument/2006/math" xmlns:v="urn:schemas-microsoft-com:vml" xmlns:wp14="http://schemas.microsoft.com/office/word/2010/wordprocessingDrawing" xmlns:wp="http://schemas.openxmlformats.org/drawingml/2006/wordprocessingDrawing" xmlns:w10="urn:schemas-microsoft-com:office:word" xmlns:w="http://schemas.openxmlformats.org/wordprocessingml/2006/main" xmlns:w14="http://schemas.microsoft.com/office/word/2010/wordml" xmlns:w15="http://schemas.microsoft.com/office/word/2012/wordml" xmlns:w16cex="http://schemas.microsoft.com/office/word/2018/wordml/cex" xmlns:w16cid="http://schemas.microsoft.com/office/word/2016/wordml/cid" xmlns:w16="http://schemas.microsoft.com/office/word/2018/wordml" xmlns:w16se="http://schemas.microsoft.com/office/word/2015/wordml/symex" xmlns:wpg="http://schemas.microsoft.com/office/word/2010/wordprocessingGroup" xmlns:wpi="http://schemas.microsoft.com/office/word/2010/wordprocessingInk" xmlns:wne="http://schemas.microsoft.com/office/word/2006/wordml" xmlns:wps="http://schemas.microsoft.com/office/word/2010/wordprocessingShape" mc:Ignorable="w14 w15 w16se w16cid w16 w16cex wp14">
   <w:sdt>
     <w:sdtPr>
       <w:rPr>
@@ -25735,6 +25258,7 @@
         <w:docPartUnique/>
       </w:docPartObj>
     </w:sdtPr>
+    <w:sdtEndPr/>
     <w:sdtContent>
       <w:p>
         <w:pPr>
@@ -25975,7 +25499,7 @@
 </file>
 
 <file path=word/footnotes.xml><?xml version="1.0" encoding="utf-8"?>
-<w:footnotes xmlns:wpc="http://schemas.microsoft.com/office/word/2010/wordprocessingCanvas" xmlns:cx="http://schemas.microsoft.com/office/drawing/2014/chartex" xmlns:cx1="http://schemas.microsoft.com/office/drawing/2015/9/8/chartex" xmlns:cx2="http://schemas.microsoft.com/office/drawing/2015/10/21/chartex" xmlns:cx3="http://schemas.microsoft.com/office/drawing/2016/5/9/chartex" xmlns:cx4="http://schemas.microsoft.com/office/drawing/2016/5/10/chartex" xmlns:cx5="http://schemas.microsoft.com/office/drawing/2016/5/11/chartex" xmlns:cx6="http://schemas.microsoft.com/office/drawing/2016/5/12/chartex" xmlns:cx7="http://schemas.microsoft.com/office/drawing/2016/5/13/chartex" xmlns:cx8="http://schemas.microsoft.com/office/drawing/2016/5/14/chartex" xmlns:mc="http://schemas.openxmlformats.org/markup-compatibility/2006" xmlns:aink="http://schemas.microsoft.com/office/drawing/2016/ink" xmlns:am3d="http://schemas.microsoft.com/office/drawing/2017/model3d" xmlns:o="urn:schemas-microsoft-com:office:office" xmlns:r="http://schemas.openxmlformats.org/officeDocument/2006/relationships" xmlns:m="http://schemas.openxmlformats.org/officeDocument/2006/math" xmlns:v="urn:schemas-microsoft-com:vml" xmlns:wp14="http://schemas.microsoft.com/office/word/2010/wordprocessingDrawing" xmlns:wp="http://schemas.openxmlformats.org/drawingml/2006/wordprocessingDrawing" xmlns:w10="urn:schemas-microsoft-com:office:word" xmlns:w="http://schemas.openxmlformats.org/wordprocessingml/2006/main" xmlns:w14="http://schemas.microsoft.com/office/word/2010/wordml" xmlns:w15="http://schemas.microsoft.com/office/word/2012/wordml" xmlns:w16cid="http://schemas.microsoft.com/office/word/2016/wordml/cid" xmlns:w16se="http://schemas.microsoft.com/office/word/2015/wordml/symex" xmlns:wpg="http://schemas.microsoft.com/office/word/2010/wordprocessingGroup" xmlns:wpi="http://schemas.microsoft.com/office/word/2010/wordprocessingInk" xmlns:wne="http://schemas.microsoft.com/office/word/2006/wordml" xmlns:wps="http://schemas.microsoft.com/office/word/2010/wordprocessingShape" mc:Ignorable="w14 w15 w16se w16cid wp14">
+<w:footnotes xmlns:wpc="http://schemas.microsoft.com/office/word/2010/wordprocessingCanvas" xmlns:cx="http://schemas.microsoft.com/office/drawing/2014/chartex" xmlns:cx1="http://schemas.microsoft.com/office/drawing/2015/9/8/chartex" xmlns:cx2="http://schemas.microsoft.com/office/drawing/2015/10/21/chartex" xmlns:cx3="http://schemas.microsoft.com/office/drawing/2016/5/9/chartex" xmlns:cx4="http://schemas.microsoft.com/office/drawing/2016/5/10/chartex" xmlns:cx5="http://schemas.microsoft.com/office/drawing/2016/5/11/chartex" xmlns:cx6="http://schemas.microsoft.com/office/drawing/2016/5/12/chartex" xmlns:cx7="http://schemas.microsoft.com/office/drawing/2016/5/13/chartex" xmlns:cx8="http://schemas.microsoft.com/office/drawing/2016/5/14/chartex" xmlns:mc="http://schemas.openxmlformats.org/markup-compatibility/2006" xmlns:aink="http://schemas.microsoft.com/office/drawing/2016/ink" xmlns:am3d="http://schemas.microsoft.com/office/drawing/2017/model3d" xmlns:o="urn:schemas-microsoft-com:office:office" xmlns:r="http://schemas.openxmlformats.org/officeDocument/2006/relationships" xmlns:m="http://schemas.openxmlformats.org/officeDocument/2006/math" xmlns:v="urn:schemas-microsoft-com:vml" xmlns:wp14="http://schemas.microsoft.com/office/word/2010/wordprocessingDrawing" xmlns:wp="http://schemas.openxmlformats.org/drawingml/2006/wordprocessingDrawing" xmlns:w10="urn:schemas-microsoft-com:office:word" xmlns:w="http://schemas.openxmlformats.org/wordprocessingml/2006/main" xmlns:w14="http://schemas.microsoft.com/office/word/2010/wordml" xmlns:w15="http://schemas.microsoft.com/office/word/2012/wordml" xmlns:w16cex="http://schemas.microsoft.com/office/word/2018/wordml/cex" xmlns:w16cid="http://schemas.microsoft.com/office/word/2016/wordml/cid" xmlns:w16="http://schemas.microsoft.com/office/word/2018/wordml" xmlns:w16se="http://schemas.microsoft.com/office/word/2015/wordml/symex" xmlns:wpg="http://schemas.microsoft.com/office/word/2010/wordprocessingGroup" xmlns:wpi="http://schemas.microsoft.com/office/word/2010/wordprocessingInk" xmlns:wne="http://schemas.microsoft.com/office/word/2006/wordml" xmlns:wps="http://schemas.microsoft.com/office/word/2010/wordprocessingShape" mc:Ignorable="w14 w15 w16se w16cid w16 w16cex wp14">
   <w:footnote w:type="separator" w:id="-1">
     <w:p>
       <w:pPr>
@@ -26000,7 +25524,7 @@
 </file>
 
 <file path=word/numbering.xml><?xml version="1.0" encoding="utf-8"?>
-<w:numbering xmlns:wpc="http://schemas.microsoft.com/office/word/2010/wordprocessingCanvas" xmlns:cx="http://schemas.microsoft.com/office/drawing/2014/chartex" xmlns:cx1="http://schemas.microsoft.com/office/drawing/2015/9/8/chartex" xmlns:cx2="http://schemas.microsoft.com/office/drawing/2015/10/21/chartex" xmlns:cx3="http://schemas.microsoft.com/office/drawing/2016/5/9/chartex" xmlns:cx4="http://schemas.microsoft.com/office/drawing/2016/5/10/chartex" xmlns:cx5="http://schemas.microsoft.com/office/drawing/2016/5/11/chartex" xmlns:cx6="http://schemas.microsoft.com/office/drawing/2016/5/12/chartex" xmlns:cx7="http://schemas.microsoft.com/office/drawing/2016/5/13/chartex" xmlns:cx8="http://schemas.microsoft.com/office/drawing/2016/5/14/chartex" xmlns:mc="http://schemas.openxmlformats.org/markup-compatibility/2006" xmlns:aink="http://schemas.microsoft.com/office/drawing/2016/ink" xmlns:am3d="http://schemas.microsoft.com/office/drawing/2017/model3d" xmlns:o="urn:schemas-microsoft-com:office:office" xmlns:r="http://schemas.openxmlformats.org/officeDocument/2006/relationships" xmlns:m="http://schemas.openxmlformats.org/officeDocument/2006/math" xmlns:v="urn:schemas-microsoft-com:vml" xmlns:wp14="http://schemas.microsoft.com/office/word/2010/wordprocessingDrawing" xmlns:wp="http://schemas.openxmlformats.org/drawingml/2006/wordprocessingDrawing" xmlns:w10="urn:schemas-microsoft-com:office:word" xmlns:w="http://schemas.openxmlformats.org/wordprocessingml/2006/main" xmlns:w14="http://schemas.microsoft.com/office/word/2010/wordml" xmlns:w15="http://schemas.microsoft.com/office/word/2012/wordml" xmlns:w16cid="http://schemas.microsoft.com/office/word/2016/wordml/cid" xmlns:w16se="http://schemas.microsoft.com/office/word/2015/wordml/symex" xmlns:wpg="http://schemas.microsoft.com/office/word/2010/wordprocessingGroup" xmlns:wpi="http://schemas.microsoft.com/office/word/2010/wordprocessingInk" xmlns:wne="http://schemas.microsoft.com/office/word/2006/wordml" xmlns:wps="http://schemas.microsoft.com/office/word/2010/wordprocessingShape" mc:Ignorable="w14 w15 w16se w16cid wp14">
+<w:numbering xmlns:wpc="http://schemas.microsoft.com/office/word/2010/wordprocessingCanvas" xmlns:cx="http://schemas.microsoft.com/office/drawing/2014/chartex" xmlns:cx1="http://schemas.microsoft.com/office/drawing/2015/9/8/chartex" xmlns:cx2="http://schemas.microsoft.com/office/drawing/2015/10/21/chartex" xmlns:cx3="http://schemas.microsoft.com/office/drawing/2016/5/9/chartex" xmlns:cx4="http://schemas.microsoft.com/office/drawing/2016/5/10/chartex" xmlns:cx5="http://schemas.microsoft.com/office/drawing/2016/5/11/chartex" xmlns:cx6="http://schemas.microsoft.com/office/drawing/2016/5/12/chartex" xmlns:cx7="http://schemas.microsoft.com/office/drawing/2016/5/13/chartex" xmlns:cx8="http://schemas.microsoft.com/office/drawing/2016/5/14/chartex" xmlns:mc="http://schemas.openxmlformats.org/markup-compatibility/2006" xmlns:aink="http://schemas.microsoft.com/office/drawing/2016/ink" xmlns:am3d="http://schemas.microsoft.com/office/drawing/2017/model3d" xmlns:o="urn:schemas-microsoft-com:office:office" xmlns:r="http://schemas.openxmlformats.org/officeDocument/2006/relationships" xmlns:m="http://schemas.openxmlformats.org/officeDocument/2006/math" xmlns:v="urn:schemas-microsoft-com:vml" xmlns:wp14="http://schemas.microsoft.com/office/word/2010/wordprocessingDrawing" xmlns:wp="http://schemas.openxmlformats.org/drawingml/2006/wordprocessingDrawing" xmlns:w10="urn:schemas-microsoft-com:office:word" xmlns:w="http://schemas.openxmlformats.org/wordprocessingml/2006/main" xmlns:w14="http://schemas.microsoft.com/office/word/2010/wordml" xmlns:w15="http://schemas.microsoft.com/office/word/2012/wordml" xmlns:w16cex="http://schemas.microsoft.com/office/word/2018/wordml/cex" xmlns:w16cid="http://schemas.microsoft.com/office/word/2016/wordml/cid" xmlns:w16="http://schemas.microsoft.com/office/word/2018/wordml" xmlns:w16se="http://schemas.microsoft.com/office/word/2015/wordml/symex" xmlns:wpg="http://schemas.microsoft.com/office/word/2010/wordprocessingGroup" xmlns:wpi="http://schemas.microsoft.com/office/word/2010/wordprocessingInk" xmlns:wne="http://schemas.microsoft.com/office/word/2006/wordml" xmlns:wps="http://schemas.microsoft.com/office/word/2010/wordprocessingShape" mc:Ignorable="w14 w15 w16se w16cid w16 w16cex wp14">
   <w:abstractNum w:abstractNumId="0" w15:restartNumberingAfterBreak="0">
     <w:nsid w:val="01D27A40"/>
     <w:multiLevelType w:val="hybridMultilevel"/>
@@ -29190,7 +28714,7 @@
 </file>
 
 <file path=word/styles.xml><?xml version="1.0" encoding="utf-8"?>
-<w:styles xmlns:mc="http://schemas.openxmlformats.org/markup-compatibility/2006" xmlns:r="http://schemas.openxmlformats.org/officeDocument/2006/relationships" xmlns:w="http://schemas.openxmlformats.org/wordprocessingml/2006/main" xmlns:w14="http://schemas.microsoft.com/office/word/2010/wordml" xmlns:w15="http://schemas.microsoft.com/office/word/2012/wordml" xmlns:w16cid="http://schemas.microsoft.com/office/word/2016/wordml/cid" xmlns:w16se="http://schemas.microsoft.com/office/word/2015/wordml/symex" mc:Ignorable="w14 w15 w16se w16cid">
+<w:styles xmlns:mc="http://schemas.openxmlformats.org/markup-compatibility/2006" xmlns:r="http://schemas.openxmlformats.org/officeDocument/2006/relationships" xmlns:w="http://schemas.openxmlformats.org/wordprocessingml/2006/main" xmlns:w14="http://schemas.microsoft.com/office/word/2010/wordml" xmlns:w15="http://schemas.microsoft.com/office/word/2012/wordml" xmlns:w16cex="http://schemas.microsoft.com/office/word/2018/wordml/cex" xmlns:w16cid="http://schemas.microsoft.com/office/word/2016/wordml/cid" xmlns:w16="http://schemas.microsoft.com/office/word/2018/wordml" xmlns:w16se="http://schemas.microsoft.com/office/word/2015/wordml/symex" mc:Ignorable="w14 w15 w16se w16cid w16 w16cex">
   <w:docDefaults>
     <w:rPrDefault>
       <w:rPr>
@@ -30596,7 +30120,7 @@
 </file>
 
 <file path=customXml/itemProps1.xml><?xml version="1.0" encoding="utf-8"?>
-<ds:datastoreItem xmlns:ds="http://schemas.openxmlformats.org/officeDocument/2006/customXml" ds:itemID="{F9228E35-8BAD-44C8-94C8-F52B33BE32E9}">
+<ds:datastoreItem xmlns:ds="http://schemas.openxmlformats.org/officeDocument/2006/customXml" ds:itemID="{281FBB0F-0CDB-4595-8663-5037DF9AEA0B}">
   <ds:schemaRefs>
     <ds:schemaRef ds:uri="http://schemas.openxmlformats.org/officeDocument/2006/bibliography"/>
   </ds:schemaRefs>

</xml_diff>